<commit_message>
Updated certificates w/ year issued
</commit_message>
<xml_diff>
--- a/src/downloads/RobinDeGuzmanCv.docx
+++ b/src/downloads/RobinDeGuzmanCv.docx
@@ -1538,7 +1538,7 @@
         </w:numPr>
       </w:pPr>
       <w:r>
-        <w:t xml:space="preserve">Advanced Django Web Development 2016</w:t>
+        <w:t xml:space="preserve">Advanced Django Web Development (Oct 2018)</w:t>
       </w:r>
     </w:p>
     <w:p>
@@ -1550,7 +1550,7 @@
         </w:numPr>
       </w:pPr>
       <w:r>
-        <w:t xml:space="preserve">Advanced Express</w:t>
+        <w:t xml:space="preserve">Advanced Express (Oct 2019)</w:t>
       </w:r>
     </w:p>
     <w:p>
@@ -1562,7 +1562,7 @@
         </w:numPr>
       </w:pPr>
       <w:r>
-        <w:t xml:space="preserve">Advanced Node Js</w:t>
+        <w:t xml:space="preserve">Advanced Node Js (Oct 2019)</w:t>
       </w:r>
     </w:p>
     <w:p>
@@ -1574,7 +1574,7 @@
         </w:numPr>
       </w:pPr>
       <w:r>
-        <w:t xml:space="preserve">Advanced Php Debugging Techniques</w:t>
+        <w:t xml:space="preserve">Advanced Php Debugging Techniques (Jul 2018)</w:t>
       </w:r>
     </w:p>
     <w:p>
@@ -1586,7 +1586,7 @@
         </w:numPr>
       </w:pPr>
       <w:r>
-        <w:t xml:space="preserve">Advanced Python</w:t>
+        <w:t xml:space="preserve">Advanced Python (Oct 2018)</w:t>
       </w:r>
     </w:p>
     <w:p>
@@ -1598,7 +1598,7 @@
         </w:numPr>
       </w:pPr>
       <w:r>
-        <w:t xml:space="preserve">Building Apis In Php Using The Slim Micro Framework</w:t>
+        <w:t xml:space="preserve">Building Apis In Php Using The Slim Micro Framework (Mar 2019)</w:t>
       </w:r>
     </w:p>
     <w:p>
@@ -1610,7 +1610,7 @@
         </w:numPr>
       </w:pPr>
       <w:r>
-        <w:t xml:space="preserve">Design The Web Adding Dynamic Qr Codes</w:t>
+        <w:t xml:space="preserve">Design The Web Adding Dynamic Qr Codes (Nov 2018)</w:t>
       </w:r>
     </w:p>
     <w:p>
@@ -1622,7 +1622,7 @@
         </w:numPr>
       </w:pPr>
       <w:r>
-        <w:t xml:space="preserve">Designing Restful Apis</w:t>
+        <w:t xml:space="preserve">Designing Restful Apis (Oct 2018)</w:t>
       </w:r>
     </w:p>
     <w:p>
@@ -1634,7 +1634,7 @@
         </w:numPr>
       </w:pPr>
       <w:r>
-        <w:t xml:space="preserve">Extending Laravel With First Party Packages</w:t>
+        <w:t xml:space="preserve">Extending Laravel With First Party Packages (Nov 2018)</w:t>
       </w:r>
     </w:p>
     <w:p>
@@ -1646,7 +1646,7 @@
         </w:numPr>
       </w:pPr>
       <w:r>
-        <w:t xml:space="preserve">Learning Django</w:t>
+        <w:t xml:space="preserve">Learning Django (Oct 2018)</w:t>
       </w:r>
     </w:p>
     <w:p>
@@ -1658,7 +1658,7 @@
         </w:numPr>
       </w:pPr>
       <w:r>
-        <w:t xml:space="preserve">Learning Symfony 3</w:t>
+        <w:t xml:space="preserve">Learning Symfony 3 (Nov 2018)</w:t>
       </w:r>
     </w:p>
     <w:p>
@@ -1670,7 +1670,7 @@
         </w:numPr>
       </w:pPr>
       <w:r>
-        <w:t xml:space="preserve">Node Js Essential Training 3</w:t>
+        <w:t xml:space="preserve">Node Js Essential Training 3 (Oct 2019)</w:t>
       </w:r>
     </w:p>
     <w:p>
@@ -1682,7 +1682,7 @@
         </w:numPr>
       </w:pPr>
       <w:r>
-        <w:t xml:space="preserve">Node Js Microservices</w:t>
+        <w:t xml:space="preserve">Node Js Microservices (Oct 2019)</w:t>
       </w:r>
     </w:p>
     <w:p>
@@ -1694,7 +1694,7 @@
         </w:numPr>
       </w:pPr>
       <w:r>
-        <w:t xml:space="preserve">Node Js Security</w:t>
+        <w:t xml:space="preserve">Node Js Security (Nov 2019)</w:t>
       </w:r>
     </w:p>
     <w:p>
@@ -1706,7 +1706,7 @@
         </w:numPr>
       </w:pPr>
       <w:r>
-        <w:t xml:space="preserve">Pandas Essential Training</w:t>
+        <w:t xml:space="preserve">Pandas Essential Training (Oct 2018)</w:t>
       </w:r>
     </w:p>
     <w:p>
@@ -1718,7 +1718,7 @@
         </w:numPr>
       </w:pPr>
       <w:r>
-        <w:t xml:space="preserve">Php Design Patterns</w:t>
+        <w:t xml:space="preserve">Php Design Patterns (Oct 2018)</w:t>
       </w:r>
     </w:p>
     <w:p>
@@ -1730,7 +1730,7 @@
         </w:numPr>
       </w:pPr>
       <w:r>
-        <w:t xml:space="preserve">Php Testing Legacy Applications</w:t>
+        <w:t xml:space="preserve">Php Testing Legacy Applications (Nov 2018)</w:t>
       </w:r>
     </w:p>
     <w:p>
@@ -1742,7 +1742,7 @@
         </w:numPr>
       </w:pPr>
       <w:r>
-        <w:t xml:space="preserve">Python Advanced Design Patterns</w:t>
+        <w:t xml:space="preserve">Python Advanced Design Patterns (Nov 2018)</w:t>
       </w:r>
     </w:p>
     <w:p>
@@ -1754,7 +1754,7 @@
         </w:numPr>
       </w:pPr>
       <w:r>
-        <w:t xml:space="preserve">Typescript Essential Training</w:t>
+        <w:t xml:space="preserve">Typescript Essential Training (Dec 2018)</w:t>
       </w:r>
     </w:p>
     <w:p>
@@ -1766,7 +1766,7 @@
         </w:numPr>
       </w:pPr>
       <w:r>
-        <w:t xml:space="preserve">Working Remotely 2015</w:t>
+        <w:t xml:space="preserve">Working Remotely (Oct 2018)</w:t>
       </w:r>
     </w:p>
     <w:p>

</xml_diff>

<commit_message>
- removed powered by mkdocs - updated cert script to be desc order
</commit_message>
<xml_diff>
--- a/src/downloads/RobinDeGuzmanCv.docx
+++ b/src/downloads/RobinDeGuzmanCv.docx
@@ -1538,6 +1538,174 @@
         </w:numPr>
       </w:pPr>
       <w:r>
+        <w:t xml:space="preserve">React Creating And Hosting A Full Stack Site (Feb 2020)</w:t>
+      </w:r>
+    </w:p>
+    <w:p>
+      <w:pPr>
+        <w:pStyle w:val="Compact"/>
+        <w:numPr>
+          <w:numId w:val="1024"/>
+          <w:ilvl w:val="0"/>
+        </w:numPr>
+      </w:pPr>
+      <w:r>
+        <w:t xml:space="preserve">React Js Essential Training 3 (Feb 2020)</w:t>
+      </w:r>
+    </w:p>
+    <w:p>
+      <w:pPr>
+        <w:pStyle w:val="Compact"/>
+        <w:numPr>
+          <w:numId w:val="1024"/>
+          <w:ilvl w:val="0"/>
+        </w:numPr>
+      </w:pPr>
+      <w:r>
+        <w:t xml:space="preserve">Node Js Security (Nov 2019)</w:t>
+      </w:r>
+    </w:p>
+    <w:p>
+      <w:pPr>
+        <w:pStyle w:val="Compact"/>
+        <w:numPr>
+          <w:numId w:val="1024"/>
+          <w:ilvl w:val="0"/>
+        </w:numPr>
+      </w:pPr>
+      <w:r>
+        <w:t xml:space="preserve">Advanced Express (Oct 2019)</w:t>
+      </w:r>
+    </w:p>
+    <w:p>
+      <w:pPr>
+        <w:pStyle w:val="Compact"/>
+        <w:numPr>
+          <w:numId w:val="1024"/>
+          <w:ilvl w:val="0"/>
+        </w:numPr>
+      </w:pPr>
+      <w:r>
+        <w:t xml:space="preserve">Advanced Node Js (Oct 2019)</w:t>
+      </w:r>
+    </w:p>
+    <w:p>
+      <w:pPr>
+        <w:pStyle w:val="Compact"/>
+        <w:numPr>
+          <w:numId w:val="1024"/>
+          <w:ilvl w:val="0"/>
+        </w:numPr>
+      </w:pPr>
+      <w:r>
+        <w:t xml:space="preserve">Node Js Essential Training 3 (Oct 2019)</w:t>
+      </w:r>
+    </w:p>
+    <w:p>
+      <w:pPr>
+        <w:pStyle w:val="Compact"/>
+        <w:numPr>
+          <w:numId w:val="1024"/>
+          <w:ilvl w:val="0"/>
+        </w:numPr>
+      </w:pPr>
+      <w:r>
+        <w:t xml:space="preserve">Node Js Microservices (Oct 2019)</w:t>
+      </w:r>
+    </w:p>
+    <w:p>
+      <w:pPr>
+        <w:pStyle w:val="Compact"/>
+        <w:numPr>
+          <w:numId w:val="1024"/>
+          <w:ilvl w:val="0"/>
+        </w:numPr>
+      </w:pPr>
+      <w:r>
+        <w:t xml:space="preserve">Building Apis In Php Using The Slim Micro Framework (Mar 2019)</w:t>
+      </w:r>
+    </w:p>
+    <w:p>
+      <w:pPr>
+        <w:pStyle w:val="Compact"/>
+        <w:numPr>
+          <w:numId w:val="1024"/>
+          <w:ilvl w:val="0"/>
+        </w:numPr>
+      </w:pPr>
+      <w:r>
+        <w:t xml:space="preserve">Typescript Essential Training (Dec 2018)</w:t>
+      </w:r>
+    </w:p>
+    <w:p>
+      <w:pPr>
+        <w:pStyle w:val="Compact"/>
+        <w:numPr>
+          <w:numId w:val="1024"/>
+          <w:ilvl w:val="0"/>
+        </w:numPr>
+      </w:pPr>
+      <w:r>
+        <w:t xml:space="preserve">Design The Web Adding Dynamic Qr Codes (Nov 2018)</w:t>
+      </w:r>
+    </w:p>
+    <w:p>
+      <w:pPr>
+        <w:pStyle w:val="Compact"/>
+        <w:numPr>
+          <w:numId w:val="1024"/>
+          <w:ilvl w:val="0"/>
+        </w:numPr>
+      </w:pPr>
+      <w:r>
+        <w:t xml:space="preserve">Extending Laravel With First Party Packages (Nov 2018)</w:t>
+      </w:r>
+    </w:p>
+    <w:p>
+      <w:pPr>
+        <w:pStyle w:val="Compact"/>
+        <w:numPr>
+          <w:numId w:val="1024"/>
+          <w:ilvl w:val="0"/>
+        </w:numPr>
+      </w:pPr>
+      <w:r>
+        <w:t xml:space="preserve">Learning Symfony 3 (Nov 2018)</w:t>
+      </w:r>
+    </w:p>
+    <w:p>
+      <w:pPr>
+        <w:pStyle w:val="Compact"/>
+        <w:numPr>
+          <w:numId w:val="1024"/>
+          <w:ilvl w:val="0"/>
+        </w:numPr>
+      </w:pPr>
+      <w:r>
+        <w:t xml:space="preserve">Php Testing Legacy Applications (Nov 2018)</w:t>
+      </w:r>
+    </w:p>
+    <w:p>
+      <w:pPr>
+        <w:pStyle w:val="Compact"/>
+        <w:numPr>
+          <w:numId w:val="1024"/>
+          <w:ilvl w:val="0"/>
+        </w:numPr>
+      </w:pPr>
+      <w:r>
+        <w:t xml:space="preserve">Python Advanced Design Patterns (Nov 2018)</w:t>
+      </w:r>
+    </w:p>
+    <w:p>
+      <w:pPr>
+        <w:pStyle w:val="Compact"/>
+        <w:numPr>
+          <w:numId w:val="1024"/>
+          <w:ilvl w:val="0"/>
+        </w:numPr>
+      </w:pPr>
+      <w:r>
         <w:t xml:space="preserve">Advanced Django Web Development (Oct 2018)</w:t>
       </w:r>
     </w:p>
@@ -1550,7 +1718,7 @@
         </w:numPr>
       </w:pPr>
       <w:r>
-        <w:t xml:space="preserve">Advanced Express (Oct 2019)</w:t>
+        <w:t xml:space="preserve">Advanced Python (Oct 2018)</w:t>
       </w:r>
     </w:p>
     <w:p>
@@ -1562,7 +1730,7 @@
         </w:numPr>
       </w:pPr>
       <w:r>
-        <w:t xml:space="preserve">Advanced Node Js (Oct 2019)</w:t>
+        <w:t xml:space="preserve">Designing Restful Apis (Oct 2018)</w:t>
       </w:r>
     </w:p>
     <w:p>
@@ -1574,199 +1742,55 @@
         </w:numPr>
       </w:pPr>
       <w:r>
+        <w:t xml:space="preserve">Learning Django (Oct 2018)</w:t>
+      </w:r>
+    </w:p>
+    <w:p>
+      <w:pPr>
+        <w:pStyle w:val="Compact"/>
+        <w:numPr>
+          <w:numId w:val="1024"/>
+          <w:ilvl w:val="0"/>
+        </w:numPr>
+      </w:pPr>
+      <w:r>
+        <w:t xml:space="preserve">Pandas Essential Training (Oct 2018)</w:t>
+      </w:r>
+    </w:p>
+    <w:p>
+      <w:pPr>
+        <w:pStyle w:val="Compact"/>
+        <w:numPr>
+          <w:numId w:val="1024"/>
+          <w:ilvl w:val="0"/>
+        </w:numPr>
+      </w:pPr>
+      <w:r>
+        <w:t xml:space="preserve">Php Design Patterns (Oct 2018)</w:t>
+      </w:r>
+    </w:p>
+    <w:p>
+      <w:pPr>
+        <w:pStyle w:val="Compact"/>
+        <w:numPr>
+          <w:numId w:val="1024"/>
+          <w:ilvl w:val="0"/>
+        </w:numPr>
+      </w:pPr>
+      <w:r>
+        <w:t xml:space="preserve">Working Remotely (Oct 2018)</w:t>
+      </w:r>
+    </w:p>
+    <w:p>
+      <w:pPr>
+        <w:pStyle w:val="Compact"/>
+        <w:numPr>
+          <w:numId w:val="1024"/>
+          <w:ilvl w:val="0"/>
+        </w:numPr>
+      </w:pPr>
+      <w:r>
         <w:t xml:space="preserve">Advanced Php Debugging Techniques (Jul 2018)</w:t>
-      </w:r>
-    </w:p>
-    <w:p>
-      <w:pPr>
-        <w:pStyle w:val="Compact"/>
-        <w:numPr>
-          <w:numId w:val="1024"/>
-          <w:ilvl w:val="0"/>
-        </w:numPr>
-      </w:pPr>
-      <w:r>
-        <w:t xml:space="preserve">Advanced Python (Oct 2018)</w:t>
-      </w:r>
-    </w:p>
-    <w:p>
-      <w:pPr>
-        <w:pStyle w:val="Compact"/>
-        <w:numPr>
-          <w:numId w:val="1024"/>
-          <w:ilvl w:val="0"/>
-        </w:numPr>
-      </w:pPr>
-      <w:r>
-        <w:t xml:space="preserve">Building Apis In Php Using The Slim Micro Framework (Mar 2019)</w:t>
-      </w:r>
-    </w:p>
-    <w:p>
-      <w:pPr>
-        <w:pStyle w:val="Compact"/>
-        <w:numPr>
-          <w:numId w:val="1024"/>
-          <w:ilvl w:val="0"/>
-        </w:numPr>
-      </w:pPr>
-      <w:r>
-        <w:t xml:space="preserve">Design The Web Adding Dynamic Qr Codes (Nov 2018)</w:t>
-      </w:r>
-    </w:p>
-    <w:p>
-      <w:pPr>
-        <w:pStyle w:val="Compact"/>
-        <w:numPr>
-          <w:numId w:val="1024"/>
-          <w:ilvl w:val="0"/>
-        </w:numPr>
-      </w:pPr>
-      <w:r>
-        <w:t xml:space="preserve">Designing Restful Apis (Oct 2018)</w:t>
-      </w:r>
-    </w:p>
-    <w:p>
-      <w:pPr>
-        <w:pStyle w:val="Compact"/>
-        <w:numPr>
-          <w:numId w:val="1024"/>
-          <w:ilvl w:val="0"/>
-        </w:numPr>
-      </w:pPr>
-      <w:r>
-        <w:t xml:space="preserve">Extending Laravel With First Party Packages (Nov 2018)</w:t>
-      </w:r>
-    </w:p>
-    <w:p>
-      <w:pPr>
-        <w:pStyle w:val="Compact"/>
-        <w:numPr>
-          <w:numId w:val="1024"/>
-          <w:ilvl w:val="0"/>
-        </w:numPr>
-      </w:pPr>
-      <w:r>
-        <w:t xml:space="preserve">Learning Django (Oct 2018)</w:t>
-      </w:r>
-    </w:p>
-    <w:p>
-      <w:pPr>
-        <w:pStyle w:val="Compact"/>
-        <w:numPr>
-          <w:numId w:val="1024"/>
-          <w:ilvl w:val="0"/>
-        </w:numPr>
-      </w:pPr>
-      <w:r>
-        <w:t xml:space="preserve">Learning Symfony 3 (Nov 2018)</w:t>
-      </w:r>
-    </w:p>
-    <w:p>
-      <w:pPr>
-        <w:pStyle w:val="Compact"/>
-        <w:numPr>
-          <w:numId w:val="1024"/>
-          <w:ilvl w:val="0"/>
-        </w:numPr>
-      </w:pPr>
-      <w:r>
-        <w:t xml:space="preserve">Node Js Essential Training 3 (Oct 2019)</w:t>
-      </w:r>
-    </w:p>
-    <w:p>
-      <w:pPr>
-        <w:pStyle w:val="Compact"/>
-        <w:numPr>
-          <w:numId w:val="1024"/>
-          <w:ilvl w:val="0"/>
-        </w:numPr>
-      </w:pPr>
-      <w:r>
-        <w:t xml:space="preserve">Node Js Microservices (Oct 2019)</w:t>
-      </w:r>
-    </w:p>
-    <w:p>
-      <w:pPr>
-        <w:pStyle w:val="Compact"/>
-        <w:numPr>
-          <w:numId w:val="1024"/>
-          <w:ilvl w:val="0"/>
-        </w:numPr>
-      </w:pPr>
-      <w:r>
-        <w:t xml:space="preserve">Node Js Security (Nov 2019)</w:t>
-      </w:r>
-    </w:p>
-    <w:p>
-      <w:pPr>
-        <w:pStyle w:val="Compact"/>
-        <w:numPr>
-          <w:numId w:val="1024"/>
-          <w:ilvl w:val="0"/>
-        </w:numPr>
-      </w:pPr>
-      <w:r>
-        <w:t xml:space="preserve">Pandas Essential Training (Oct 2018)</w:t>
-      </w:r>
-    </w:p>
-    <w:p>
-      <w:pPr>
-        <w:pStyle w:val="Compact"/>
-        <w:numPr>
-          <w:numId w:val="1024"/>
-          <w:ilvl w:val="0"/>
-        </w:numPr>
-      </w:pPr>
-      <w:r>
-        <w:t xml:space="preserve">Php Design Patterns (Oct 2018)</w:t>
-      </w:r>
-    </w:p>
-    <w:p>
-      <w:pPr>
-        <w:pStyle w:val="Compact"/>
-        <w:numPr>
-          <w:numId w:val="1024"/>
-          <w:ilvl w:val="0"/>
-        </w:numPr>
-      </w:pPr>
-      <w:r>
-        <w:t xml:space="preserve">Php Testing Legacy Applications (Nov 2018)</w:t>
-      </w:r>
-    </w:p>
-    <w:p>
-      <w:pPr>
-        <w:pStyle w:val="Compact"/>
-        <w:numPr>
-          <w:numId w:val="1024"/>
-          <w:ilvl w:val="0"/>
-        </w:numPr>
-      </w:pPr>
-      <w:r>
-        <w:t xml:space="preserve">Python Advanced Design Patterns (Nov 2018)</w:t>
-      </w:r>
-    </w:p>
-    <w:p>
-      <w:pPr>
-        <w:pStyle w:val="Compact"/>
-        <w:numPr>
-          <w:numId w:val="1024"/>
-          <w:ilvl w:val="0"/>
-        </w:numPr>
-      </w:pPr>
-      <w:r>
-        <w:t xml:space="preserve">Typescript Essential Training (Dec 2018)</w:t>
-      </w:r>
-    </w:p>
-    <w:p>
-      <w:pPr>
-        <w:pStyle w:val="Compact"/>
-        <w:numPr>
-          <w:numId w:val="1024"/>
-          <w:ilvl w:val="0"/>
-        </w:numPr>
-      </w:pPr>
-      <w:r>
-        <w:t xml:space="preserve">Working Remotely (Oct 2018)</w:t>
       </w:r>
     </w:p>
     <w:p>
@@ -2749,7 +2773,7 @@
         <w:br/>
       </w:r>
       <w:r>
-        <w:t xml:space="preserve">Last update: November 15, 2019</w:t>
+        <w:t xml:space="preserve">Last update: February 14, 2020</w:t>
       </w:r>
     </w:p>
     <w:sectPr/>

</xml_diff>

<commit_message>
Added download resume link on every page
</commit_message>
<xml_diff>
--- a/src/downloads/RobinDeGuzmanCv.docx
+++ b/src/downloads/RobinDeGuzmanCv.docx
@@ -6,21 +6,34 @@
       <w:pPr>
         <w:pStyle w:val="Heading1"/>
       </w:pPr>
-      <w:bookmarkStart w:id="20" w:name="robin-f.-de-guzman"/>
+      <w:bookmarkStart w:id="21" w:name="robin-f.-de-guzman"/>
+      <w:bookmarkEnd w:id="21"/>
       <w:r>
         <w:t xml:space="preserve">Robin F. De Guzman</w:t>
       </w:r>
-      <w:bookmarkEnd w:id="20"/>
+    </w:p>
+    <w:p>
+      <w:pPr>
+        <w:pStyle w:val="FirstParagraph"/>
+      </w:pPr>
+      <w:hyperlink r:id="rId22">
+        <w:r>
+          <w:rPr>
+            <w:rStyle w:val="Hyperlink"/>
+          </w:rPr>
+          <w:t xml:space="preserve">Download Resume</w:t>
+        </w:r>
+      </w:hyperlink>
     </w:p>
     <w:p>
       <w:pPr>
         <w:pStyle w:val="Heading2"/>
       </w:pPr>
-      <w:bookmarkStart w:id="21" w:name="about-me"/>
+      <w:bookmarkStart w:id="23" w:name="about-me"/>
+      <w:bookmarkEnd w:id="23"/>
       <w:r>
         <w:t xml:space="preserve">About me</w:t>
       </w:r>
-      <w:bookmarkEnd w:id="21"/>
     </w:p>
     <w:p>
       <w:pPr>
@@ -62,11 +75,11 @@
       <w:pPr>
         <w:pStyle w:val="Heading2"/>
       </w:pPr>
-      <w:bookmarkStart w:id="22" w:name="strengths"/>
+      <w:bookmarkStart w:id="24" w:name="strengths"/>
+      <w:bookmarkEnd w:id="24"/>
       <w:r>
         <w:t xml:space="preserve">Strengths</w:t>
       </w:r>
-      <w:bookmarkEnd w:id="22"/>
     </w:p>
     <w:p>
       <w:pPr>
@@ -144,11 +157,11 @@
       <w:pPr>
         <w:pStyle w:val="Heading2"/>
       </w:pPr>
-      <w:bookmarkStart w:id="23" w:name="personal-information"/>
+      <w:bookmarkStart w:id="25" w:name="personal-information"/>
+      <w:bookmarkEnd w:id="25"/>
       <w:r>
         <w:t xml:space="preserve">Personal Information</w:t>
       </w:r>
-      <w:bookmarkEnd w:id="23"/>
     </w:p>
     <w:p>
       <w:pPr>
@@ -254,7 +267,7 @@
           <w:ilvl w:val="1"/>
         </w:numPr>
       </w:pPr>
-      <w:hyperlink r:id="rId24">
+      <w:hyperlink r:id="rId26">
         <w:r>
           <w:rPr>
             <w:rStyle w:val="Hyperlink"/>
@@ -267,21 +280,34 @@
       <w:pPr>
         <w:pStyle w:val="Heading1"/>
       </w:pPr>
-      <w:bookmarkStart w:id="25" w:name="experience"/>
+      <w:bookmarkStart w:id="27" w:name="experience"/>
+      <w:bookmarkEnd w:id="27"/>
       <w:r>
         <w:t xml:space="preserve">Experience</w:t>
       </w:r>
-      <w:bookmarkEnd w:id="25"/>
+    </w:p>
+    <w:p>
+      <w:pPr>
+        <w:pStyle w:val="FirstParagraph"/>
+      </w:pPr>
+      <w:hyperlink r:id="rId22">
+        <w:r>
+          <w:rPr>
+            <w:rStyle w:val="Hyperlink"/>
+          </w:rPr>
+          <w:t xml:space="preserve">Download Resume</w:t>
+        </w:r>
+      </w:hyperlink>
     </w:p>
     <w:p>
       <w:pPr>
         <w:pStyle w:val="Heading2"/>
       </w:pPr>
-      <w:bookmarkStart w:id="26" w:name="deltek"/>
+      <w:bookmarkStart w:id="28" w:name="deltek"/>
+      <w:bookmarkEnd w:id="28"/>
       <w:r>
         <w:t xml:space="preserve">Deltek</w:t>
       </w:r>
-      <w:bookmarkEnd w:id="26"/>
     </w:p>
     <w:p>
       <w:pPr>
@@ -346,11 +372,11 @@
       <w:pPr>
         <w:pStyle w:val="Heading2"/>
       </w:pPr>
-      <w:bookmarkStart w:id="27" w:name="rarejob-phils"/>
+      <w:bookmarkStart w:id="29" w:name="rarejob-phils"/>
+      <w:bookmarkEnd w:id="29"/>
       <w:r>
         <w:t xml:space="preserve">RareJob Phils</w:t>
       </w:r>
-      <w:bookmarkEnd w:id="27"/>
     </w:p>
     <w:p>
       <w:pPr>
@@ -403,11 +429,11 @@
       <w:pPr>
         <w:pStyle w:val="Heading2"/>
       </w:pPr>
-      <w:bookmarkStart w:id="28" w:name="others-sykes-hp-dell-startek"/>
+      <w:bookmarkStart w:id="30" w:name="others-sykes-hp-dell-startek"/>
+      <w:bookmarkEnd w:id="30"/>
       <w:r>
         <w:t xml:space="preserve">Others (Sykes, HP, Dell, &amp; StarTek)</w:t>
       </w:r>
-      <w:bookmarkEnd w:id="28"/>
     </w:p>
     <w:p>
       <w:pPr>
@@ -441,7 +467,7 @@
         </w:numPr>
       </w:pPr>
       <w:r>
-        <w:t xml:space="preserve">Provide tech support for client’s customers</w:t>
+        <w:t xml:space="preserve">Provide tech support for client's customers</w:t>
       </w:r>
     </w:p>
     <w:p>
@@ -484,21 +510,34 @@
       <w:pPr>
         <w:pStyle w:val="Heading1"/>
       </w:pPr>
-      <w:bookmarkStart w:id="29" w:name="projects"/>
+      <w:bookmarkStart w:id="31" w:name="projects"/>
+      <w:bookmarkEnd w:id="31"/>
       <w:r>
         <w:t xml:space="preserve">Projects</w:t>
       </w:r>
-      <w:bookmarkEnd w:id="29"/>
+    </w:p>
+    <w:p>
+      <w:pPr>
+        <w:pStyle w:val="FirstParagraph"/>
+      </w:pPr>
+      <w:hyperlink r:id="rId22">
+        <w:r>
+          <w:rPr>
+            <w:rStyle w:val="Hyperlink"/>
+          </w:rPr>
+          <w:t xml:space="preserve">Download Resume</w:t>
+        </w:r>
+      </w:hyperlink>
     </w:p>
     <w:p>
       <w:pPr>
         <w:pStyle w:val="Heading2"/>
       </w:pPr>
-      <w:bookmarkStart w:id="30" w:name="tutor-website"/>
+      <w:bookmarkStart w:id="32" w:name="tutor-website"/>
+      <w:bookmarkEnd w:id="32"/>
       <w:r>
         <w:t xml:space="preserve">Tutor website</w:t>
       </w:r>
-      <w:bookmarkEnd w:id="30"/>
     </w:p>
     <w:p>
       <w:pPr>
@@ -590,11 +629,11 @@
       <w:pPr>
         <w:pStyle w:val="Heading2"/>
       </w:pPr>
-      <w:bookmarkStart w:id="31" w:name="enterprise-project"/>
+      <w:bookmarkStart w:id="33" w:name="enterprise-project"/>
+      <w:bookmarkEnd w:id="33"/>
       <w:r>
         <w:t xml:space="preserve">Enterprise Project</w:t>
       </w:r>
-      <w:bookmarkEnd w:id="31"/>
     </w:p>
     <w:p>
       <w:pPr>
@@ -710,11 +749,11 @@
       <w:pPr>
         <w:pStyle w:val="Heading2"/>
       </w:pPr>
-      <w:bookmarkStart w:id="32" w:name="tutor-inbox-project"/>
+      <w:bookmarkStart w:id="34" w:name="tutor-inbox-project"/>
+      <w:bookmarkEnd w:id="34"/>
       <w:r>
         <w:t xml:space="preserve">Tutor Inbox Project</w:t>
       </w:r>
-      <w:bookmarkEnd w:id="32"/>
     </w:p>
     <w:p>
       <w:pPr>
@@ -830,11 +869,11 @@
       <w:pPr>
         <w:pStyle w:val="Heading2"/>
       </w:pPr>
-      <w:bookmarkStart w:id="33" w:name="chatty-project"/>
+      <w:bookmarkStart w:id="35" w:name="chatty-project"/>
+      <w:bookmarkEnd w:id="35"/>
       <w:r>
         <w:t xml:space="preserve">Chatty Project</w:t>
       </w:r>
-      <w:bookmarkEnd w:id="33"/>
     </w:p>
     <w:p>
       <w:pPr>
@@ -1118,11 +1157,11 @@
       <w:pPr>
         <w:pStyle w:val="Heading2"/>
       </w:pPr>
-      <w:bookmarkStart w:id="34" w:name="biometrics"/>
+      <w:bookmarkStart w:id="36" w:name="biometrics"/>
+      <w:bookmarkEnd w:id="36"/>
       <w:r>
         <w:t xml:space="preserve">Biometrics</w:t>
       </w:r>
-      <w:bookmarkEnd w:id="34"/>
     </w:p>
     <w:p>
       <w:pPr>
@@ -1195,7 +1234,7 @@
         </w:numPr>
       </w:pPr>
       <w:r>
-        <w:t xml:space="preserve">Developed a system that accepts a csv file containing employee’s time entries for a specified cutoff</w:t>
+        <w:t xml:space="preserve">Developed a system that accepts a csv file containing employee's time entries for a specified cutoff</w:t>
       </w:r>
     </w:p>
     <w:p>
@@ -1262,11 +1301,11 @@
       <w:pPr>
         <w:pStyle w:val="Heading2"/>
       </w:pPr>
-      <w:bookmarkStart w:id="35" w:name="backend-system"/>
+      <w:bookmarkStart w:id="37" w:name="backend-system"/>
+      <w:bookmarkEnd w:id="37"/>
       <w:r>
         <w:t xml:space="preserve">Backend System</w:t>
       </w:r>
-      <w:bookmarkEnd w:id="35"/>
     </w:p>
     <w:p>
       <w:pPr>
@@ -1341,7 +1380,7 @@
         </w:numPr>
       </w:pPr>
       <w:r>
-        <w:t xml:space="preserve">Developed a backend system that manages staff’s team assignments, job positions/promotions, resignations. This system provides reset for forgotten passwords.</w:t>
+        <w:t xml:space="preserve">Developed a backend system that manages staff's team assignments, job positions/promotions, resignations. This system provides reset for forgotten passwords.</w:t>
       </w:r>
     </w:p>
     <w:p>
@@ -1377,36 +1416,18 @@
         </w:numPr>
       </w:pPr>
       <w:r>
-        <w:t xml:space="preserve">Developed a system that manages the content for the</w:t>
-      </w:r>
-      <w:r>
-        <w:t xml:space="preserve"> </w:t>
-      </w:r>
-      <w:r>
-        <w:t xml:space="preserve">“</w:t>
-      </w:r>
-      <w:r>
-        <w:t xml:space="preserve">What’s new</w:t>
-      </w:r>
-      <w:r>
-        <w:t xml:space="preserve">”</w:t>
-      </w:r>
-      <w:r>
-        <w:t xml:space="preserve"> </w:t>
-      </w:r>
-      <w:r>
-        <w:t xml:space="preserve">section of Tutor website</w:t>
+        <w:t xml:space="preserve">Developed a system that manages the content for the "What's new" section of Tutor website</w:t>
       </w:r>
     </w:p>
     <w:p>
       <w:pPr>
         <w:pStyle w:val="Heading2"/>
       </w:pPr>
-      <w:bookmarkStart w:id="36" w:name="others"/>
+      <w:bookmarkStart w:id="38" w:name="others"/>
+      <w:bookmarkEnd w:id="38"/>
       <w:r>
         <w:t xml:space="preserve">Others</w:t>
       </w:r>
-      <w:bookmarkEnd w:id="36"/>
     </w:p>
     <w:p>
       <w:pPr>
@@ -1513,21 +1534,34 @@
       <w:pPr>
         <w:pStyle w:val="Heading1"/>
       </w:pPr>
-      <w:bookmarkStart w:id="37" w:name="certificates"/>
+      <w:bookmarkStart w:id="39" w:name="certificates"/>
+      <w:bookmarkEnd w:id="39"/>
       <w:r>
         <w:t xml:space="preserve">Certificates</w:t>
       </w:r>
-      <w:bookmarkEnd w:id="37"/>
+    </w:p>
+    <w:p>
+      <w:pPr>
+        <w:pStyle w:val="FirstParagraph"/>
+      </w:pPr>
+      <w:hyperlink r:id="rId22">
+        <w:r>
+          <w:rPr>
+            <w:rStyle w:val="Hyperlink"/>
+          </w:rPr>
+          <w:t xml:space="preserve">Download Resume</w:t>
+        </w:r>
+      </w:hyperlink>
     </w:p>
     <w:p>
       <w:pPr>
         <w:pStyle w:val="Heading2"/>
       </w:pPr>
-      <w:bookmarkStart w:id="38" w:name="linkedin-learning"/>
+      <w:bookmarkStart w:id="40" w:name="linkedin-learning"/>
+      <w:bookmarkEnd w:id="40"/>
       <w:r>
         <w:t xml:space="preserve">LinkedIn Learning</w:t>
       </w:r>
-      <w:bookmarkEnd w:id="38"/>
     </w:p>
     <w:p>
       <w:pPr>
@@ -1538,6 +1572,18 @@
         </w:numPr>
       </w:pPr>
       <w:r>
+        <w:t xml:space="preserve">Node Js Securing Restful Apis (Feb 2020)</w:t>
+      </w:r>
+    </w:p>
+    <w:p>
+      <w:pPr>
+        <w:pStyle w:val="Compact"/>
+        <w:numPr>
+          <w:numId w:val="1024"/>
+          <w:ilvl w:val="0"/>
+        </w:numPr>
+      </w:pPr>
+      <w:r>
         <w:t xml:space="preserve">React Creating And Hosting A Full Stack Site (Feb 2020)</w:t>
       </w:r>
     </w:p>
@@ -1797,21 +1843,34 @@
       <w:pPr>
         <w:pStyle w:val="Heading1"/>
       </w:pPr>
-      <w:bookmarkStart w:id="39" w:name="skills"/>
+      <w:bookmarkStart w:id="41" w:name="skills"/>
+      <w:bookmarkEnd w:id="41"/>
       <w:r>
         <w:t xml:space="preserve">Skills</w:t>
       </w:r>
-      <w:bookmarkEnd w:id="39"/>
+    </w:p>
+    <w:p>
+      <w:pPr>
+        <w:pStyle w:val="FirstParagraph"/>
+      </w:pPr>
+      <w:hyperlink r:id="rId22">
+        <w:r>
+          <w:rPr>
+            <w:rStyle w:val="Hyperlink"/>
+          </w:rPr>
+          <w:t xml:space="preserve">Download Resume</w:t>
+        </w:r>
+      </w:hyperlink>
     </w:p>
     <w:p>
       <w:pPr>
         <w:pStyle w:val="Heading2"/>
       </w:pPr>
-      <w:bookmarkStart w:id="40" w:name="programming-languages"/>
+      <w:bookmarkStart w:id="42" w:name="programming-languages"/>
+      <w:bookmarkEnd w:id="42"/>
       <w:r>
         <w:t xml:space="preserve">Programming Languages</w:t>
       </w:r>
-      <w:bookmarkEnd w:id="40"/>
     </w:p>
     <w:p>
       <w:pPr>
@@ -1906,16 +1965,7 @@
         </w:numPr>
       </w:pPr>
       <w:r>
-        <w:t xml:space="preserve">GoLang scripting -</w:t>
-      </w:r>
-      <w:r>
-        <w:t xml:space="preserve"> </w:t>
-      </w:r>
-      <w:r>
-        <w:rPr>
-          <w:i/>
-        </w:rPr>
-        <w:t xml:space="preserve">proof of concept only, no professional experience yet</w:t>
+        <w:t xml:space="preserve">CSS Bootstrap 3.0</w:t>
       </w:r>
     </w:p>
     <w:p>
@@ -1927,16 +1977,7 @@
         </w:numPr>
       </w:pPr>
       <w:r>
-        <w:t xml:space="preserve">GoLang REST api server -</w:t>
-      </w:r>
-      <w:r>
-        <w:t xml:space="preserve"> </w:t>
-      </w:r>
-      <w:r>
-        <w:rPr>
-          <w:i/>
-        </w:rPr>
-        <w:t xml:space="preserve">proof of concept only, no professional experience yet</w:t>
+        <w:t xml:space="preserve">CSS Sass / Scss</w:t>
       </w:r>
     </w:p>
     <w:p>
@@ -1948,7 +1989,7 @@
         </w:numPr>
       </w:pPr>
       <w:r>
-        <w:t xml:space="preserve">CSS Twitter Bootstrap 3.0</w:t>
+        <w:t xml:space="preserve">NodeJs</w:t>
       </w:r>
     </w:p>
     <w:p>
@@ -1960,7 +2001,7 @@
         </w:numPr>
       </w:pPr>
       <w:r>
-        <w:t xml:space="preserve">CSS Sass / Scss</w:t>
+        <w:t xml:space="preserve">ExpressJs</w:t>
       </w:r>
     </w:p>
     <w:p>
@@ -1972,7 +2013,7 @@
         </w:numPr>
       </w:pPr>
       <w:r>
-        <w:t xml:space="preserve">NodeJs</w:t>
+        <w:t xml:space="preserve">ReactJS</w:t>
       </w:r>
     </w:p>
     <w:p>
@@ -1984,7 +2025,7 @@
         </w:numPr>
       </w:pPr>
       <w:r>
-        <w:t xml:space="preserve">ExpressJs</w:t>
+        <w:t xml:space="preserve">AngularJs 1.x</w:t>
       </w:r>
     </w:p>
     <w:p>
@@ -1996,18 +2037,6 @@
         </w:numPr>
       </w:pPr>
       <w:r>
-        <w:t xml:space="preserve">AngularJs 1.x</w:t>
-      </w:r>
-    </w:p>
-    <w:p>
-      <w:pPr>
-        <w:pStyle w:val="Compact"/>
-        <w:numPr>
-          <w:numId w:val="1025"/>
-          <w:ilvl w:val="0"/>
-        </w:numPr>
-      </w:pPr>
-      <w:r>
         <w:t xml:space="preserve">JQuery</w:t>
       </w:r>
     </w:p>
@@ -2015,11 +2044,11 @@
       <w:pPr>
         <w:pStyle w:val="Heading2"/>
       </w:pPr>
-      <w:bookmarkStart w:id="41" w:name="methodologies"/>
+      <w:bookmarkStart w:id="43" w:name="methodologies"/>
+      <w:bookmarkEnd w:id="43"/>
       <w:r>
         <w:t xml:space="preserve">Methodologies</w:t>
       </w:r>
-      <w:bookmarkEnd w:id="41"/>
     </w:p>
     <w:p>
       <w:pPr>
@@ -2085,11 +2114,11 @@
       <w:pPr>
         <w:pStyle w:val="Heading2"/>
       </w:pPr>
-      <w:bookmarkStart w:id="42" w:name="testing-frameworks"/>
+      <w:bookmarkStart w:id="44" w:name="testing-frameworks"/>
+      <w:bookmarkEnd w:id="44"/>
       <w:r>
         <w:t xml:space="preserve">Testing Frameworks</w:t>
       </w:r>
-      <w:bookmarkEnd w:id="42"/>
     </w:p>
     <w:p>
       <w:pPr>
@@ -2112,7 +2141,7 @@
         </w:numPr>
       </w:pPr>
       <w:r>
-        <w:t xml:space="preserve">PhpUnit using phantomjs</w:t>
+        <w:t xml:space="preserve">PhpUnit</w:t>
       </w:r>
     </w:p>
     <w:p>
@@ -2141,25 +2170,13 @@
     </w:p>
     <w:p>
       <w:pPr>
-        <w:pStyle w:val="Compact"/>
-        <w:numPr>
-          <w:numId w:val="1027"/>
-          <w:ilvl w:val="0"/>
-        </w:numPr>
-      </w:pPr>
-      <w:r>
-        <w:t xml:space="preserve">MochaJS</w:t>
-      </w:r>
-    </w:p>
-    <w:p>
-      <w:pPr>
         <w:pStyle w:val="Heading2"/>
       </w:pPr>
-      <w:bookmarkStart w:id="43" w:name="operating-systems"/>
+      <w:bookmarkStart w:id="45" w:name="operating-systems"/>
+      <w:bookmarkEnd w:id="45"/>
       <w:r>
         <w:t xml:space="preserve">Operating Systems</w:t>
       </w:r>
-      <w:bookmarkEnd w:id="43"/>
     </w:p>
     <w:p>
       <w:pPr>
@@ -2225,11 +2242,11 @@
       <w:pPr>
         <w:pStyle w:val="Heading2"/>
       </w:pPr>
-      <w:bookmarkStart w:id="44" w:name="databases"/>
+      <w:bookmarkStart w:id="46" w:name="databases"/>
+      <w:bookmarkEnd w:id="46"/>
       <w:r>
         <w:t xml:space="preserve">Databases</w:t>
       </w:r>
-      <w:bookmarkEnd w:id="44"/>
     </w:p>
     <w:p>
       <w:pPr>
@@ -2295,11 +2312,11 @@
       <w:pPr>
         <w:pStyle w:val="Heading2"/>
       </w:pPr>
-      <w:bookmarkStart w:id="45" w:name="javascript-task-runners"/>
+      <w:bookmarkStart w:id="47" w:name="javascript-task-runners"/>
+      <w:bookmarkEnd w:id="47"/>
       <w:r>
         <w:t xml:space="preserve">Javascript task runners</w:t>
       </w:r>
-      <w:bookmarkEnd w:id="45"/>
     </w:p>
     <w:p>
       <w:pPr>
@@ -2329,11 +2346,11 @@
       <w:pPr>
         <w:pStyle w:val="Heading2"/>
       </w:pPr>
-      <w:bookmarkStart w:id="46" w:name="deployers"/>
+      <w:bookmarkStart w:id="48" w:name="deployers"/>
+      <w:bookmarkEnd w:id="48"/>
       <w:r>
         <w:t xml:space="preserve">Deployers</w:t>
       </w:r>
-      <w:bookmarkEnd w:id="46"/>
     </w:p>
     <w:p>
       <w:pPr>
@@ -2363,11 +2380,11 @@
       <w:pPr>
         <w:pStyle w:val="Heading2"/>
       </w:pPr>
-      <w:bookmarkStart w:id="47" w:name="version-control-systems"/>
+      <w:bookmarkStart w:id="49" w:name="version-control-systems"/>
+      <w:bookmarkEnd w:id="49"/>
       <w:r>
         <w:t xml:space="preserve">Version control systems</w:t>
       </w:r>
-      <w:bookmarkEnd w:id="47"/>
     </w:p>
     <w:p>
       <w:pPr>
@@ -2409,11 +2426,11 @@
       <w:pPr>
         <w:pStyle w:val="Heading2"/>
       </w:pPr>
-      <w:bookmarkStart w:id="48" w:name="mysql-admin"/>
+      <w:bookmarkStart w:id="50" w:name="mysql-admin"/>
+      <w:bookmarkEnd w:id="50"/>
       <w:r>
         <w:t xml:space="preserve">MySQL Admin</w:t>
       </w:r>
-      <w:bookmarkEnd w:id="48"/>
     </w:p>
     <w:p>
       <w:pPr>
@@ -2436,6 +2453,18 @@
         </w:numPr>
       </w:pPr>
       <w:r>
+        <w:t xml:space="preserve">DBeaver</w:t>
+      </w:r>
+    </w:p>
+    <w:p>
+      <w:pPr>
+        <w:pStyle w:val="Compact"/>
+        <w:numPr>
+          <w:numId w:val="1033"/>
+          <w:ilvl w:val="0"/>
+        </w:numPr>
+      </w:pPr>
+      <w:r>
         <w:t xml:space="preserve">phpMyAdmin</w:t>
       </w:r>
     </w:p>
@@ -2455,11 +2484,11 @@
       <w:pPr>
         <w:pStyle w:val="Heading2"/>
       </w:pPr>
-      <w:bookmarkStart w:id="49" w:name="package-managers"/>
+      <w:bookmarkStart w:id="51" w:name="package-managers"/>
+      <w:bookmarkEnd w:id="51"/>
       <w:r>
         <w:t xml:space="preserve">Package managers</w:t>
       </w:r>
-      <w:bookmarkEnd w:id="49"/>
     </w:p>
     <w:p>
       <w:pPr>
@@ -2506,18 +2535,18 @@
         </w:numPr>
       </w:pPr>
       <w:r>
-        <w:t xml:space="preserve">pip, virtualenv, anaconda</w:t>
+        <w:t xml:space="preserve">pip, virtualenv, venv, anaconda</w:t>
       </w:r>
     </w:p>
     <w:p>
       <w:pPr>
         <w:pStyle w:val="Heading2"/>
       </w:pPr>
-      <w:bookmarkStart w:id="50" w:name="environments"/>
+      <w:bookmarkStart w:id="52" w:name="environments"/>
+      <w:bookmarkEnd w:id="52"/>
       <w:r>
         <w:t xml:space="preserve">Environments</w:t>
       </w:r>
-      <w:bookmarkEnd w:id="50"/>
     </w:p>
     <w:p>
       <w:pPr>
@@ -2559,11 +2588,11 @@
       <w:pPr>
         <w:pStyle w:val="Heading2"/>
       </w:pPr>
-      <w:bookmarkStart w:id="51" w:name="cloud-services"/>
+      <w:bookmarkStart w:id="53" w:name="cloud-services"/>
+      <w:bookmarkEnd w:id="53"/>
       <w:r>
         <w:t xml:space="preserve">Cloud services</w:t>
       </w:r>
-      <w:bookmarkEnd w:id="51"/>
     </w:p>
     <w:p>
       <w:pPr>
@@ -2581,21 +2610,34 @@
       <w:pPr>
         <w:pStyle w:val="Heading1"/>
       </w:pPr>
-      <w:bookmarkStart w:id="52" w:name="education"/>
+      <w:bookmarkStart w:id="54" w:name="education"/>
+      <w:bookmarkEnd w:id="54"/>
       <w:r>
         <w:t xml:space="preserve">Education</w:t>
       </w:r>
-      <w:bookmarkEnd w:id="52"/>
+    </w:p>
+    <w:p>
+      <w:pPr>
+        <w:pStyle w:val="FirstParagraph"/>
+      </w:pPr>
+      <w:hyperlink r:id="rId22">
+        <w:r>
+          <w:rPr>
+            <w:rStyle w:val="Hyperlink"/>
+          </w:rPr>
+          <w:t xml:space="preserve">Download Resume</w:t>
+        </w:r>
+      </w:hyperlink>
     </w:p>
     <w:p>
       <w:pPr>
         <w:pStyle w:val="Heading2"/>
       </w:pPr>
-      <w:bookmarkStart w:id="53" w:name="asian-institute-of-computer-studies"/>
+      <w:bookmarkStart w:id="55" w:name="asian-institute-of-computer-studies"/>
+      <w:bookmarkEnd w:id="55"/>
       <w:r>
         <w:t xml:space="preserve">Asian Institute of Computer Studies</w:t>
       </w:r>
-      <w:bookmarkEnd w:id="53"/>
     </w:p>
     <w:p>
       <w:pPr>
@@ -2642,11 +2684,11 @@
       <w:pPr>
         <w:pStyle w:val="Heading2"/>
       </w:pPr>
-      <w:bookmarkStart w:id="54" w:name="genetic-computer-institute"/>
+      <w:bookmarkStart w:id="56" w:name="genetic-computer-institute"/>
+      <w:bookmarkEnd w:id="56"/>
       <w:r>
         <w:t xml:space="preserve">Genetic Computer Institute</w:t>
       </w:r>
-      <w:bookmarkEnd w:id="54"/>
     </w:p>
     <w:p>
       <w:pPr>
@@ -2671,11 +2713,11 @@
       <w:pPr>
         <w:pStyle w:val="Heading2"/>
       </w:pPr>
-      <w:bookmarkStart w:id="55" w:name="st.-elizabeth-seton-school"/>
-      <w:r>
-        <w:t xml:space="preserve">St. Elizabeth Seton School</w:t>
-      </w:r>
-      <w:bookmarkEnd w:id="55"/>
+      <w:bookmarkStart w:id="57" w:name="st.-elizabeth-seton-school"/>
+      <w:bookmarkEnd w:id="57"/>
+      <w:r>
+        <w:t xml:space="preserve">St. Elizabeth Seton School</w:t>
+      </w:r>
     </w:p>
     <w:p>
       <w:pPr>
@@ -2722,11 +2764,11 @@
       <w:pPr>
         <w:pStyle w:val="Heading2"/>
       </w:pPr>
-      <w:bookmarkStart w:id="56" w:name="holy-child-catholic-school"/>
+      <w:bookmarkStart w:id="58" w:name="holy-child-catholic-school"/>
+      <w:bookmarkEnd w:id="58"/>
       <w:r>
         <w:t xml:space="preserve">Holy Child Catholic School</w:t>
       </w:r>
-      <w:bookmarkEnd w:id="56"/>
     </w:p>
     <w:p>
       <w:pPr>
@@ -2767,22 +2809,18 @@
         <w:pStyle w:val="BlockText"/>
       </w:pPr>
       <w:r>
-        <w:t xml:space="preserve">Generated using pandoc 2.7.3</w:t>
-      </w:r>
-      <w:r>
-        <w:br/>
-      </w:r>
-      <w:r>
-        <w:t xml:space="preserve">Last update: February 14, 2020</w:t>
+        <w:t xml:space="preserve">Generated using pandoc 1.19.2.4</w:t>
+      </w:r>
+      <w:r>
+        <w:br w:type="textWrapping"/>
+      </w:r>
+      <w:r>
+        <w:t xml:space="preserve">Last update: March 19, 2020</w:t>
       </w:r>
     </w:p>
     <w:sectPr/>
   </w:body>
 </w:document>
-</file>
-
-<file path=word/comments.xml><?xml version="1.0" encoding="utf-8"?>
-<w:comments xmlns:w="http://schemas.openxmlformats.org/wordprocessingml/2006/main" xmlns:m="http://schemas.openxmlformats.org/officeDocument/2006/math" xmlns:r="http://schemas.openxmlformats.org/officeDocument/2006/relationships" xmlns:o="urn:schemas-microsoft-com:office:office" xmlns:v="urn:schemas-microsoft-com:vml" xmlns:w10="urn:schemas-microsoft-com:office:word" xmlns:a="http://schemas.openxmlformats.org/drawingml/2006/main" xmlns:pic="http://schemas.openxmlformats.org/drawingml/2006/picture" xmlns:wp="http://schemas.openxmlformats.org/drawingml/2006/wordprocessingDrawing"/>
 </file>
 
 <file path=word/footnotes.xml><?xml version="1.0" encoding="utf-8"?>
@@ -2806,8 +2844,8 @@
 
 <file path=word/numbering.xml><?xml version="1.0" encoding="utf-8"?>
 <w:numbering xmlns:w="http://schemas.openxmlformats.org/wordprocessingml/2006/main">
-  <w:abstractNum w:abstractNumId="990">
-    <w:nsid w:val="2c1ae401"/>
+  <w:abstractNum w:abstractNumId="0">
+    <w:nsid w:val="e17f69ba"/>
     <w:multiLevelType w:val="multilevel"/>
     <w:lvl w:ilvl="0">
       <w:numFmt w:val="bullet"/>
@@ -2886,31 +2924,90 @@
         <w:ind w:left="4800" w:hanging="480"/>
       </w:pPr>
     </w:lvl>
-    <w:lvl w:ilvl="7">
+  </w:abstractNum>
+  <w:abstractNum w:abstractNumId="990">
+    <w:nsid w:val="903ca917"/>
+    <w:multiLevelType w:val="multilevel"/>
+    <w:lvl w:ilvl="0">
       <w:numFmt w:val="bullet"/>
       <w:lvlText w:val=" "/>
       <w:lvlJc w:val="left"/>
       <w:pPr>
         <w:tabs>
-          <w:tab w:val="num" w:pos="5040"/>
+          <w:tab w:val="num" w:pos="0"/>
         </w:tabs>
-        <w:ind w:left="5520" w:hanging="480"/>
+        <w:ind w:left="480" w:hanging="480"/>
       </w:pPr>
     </w:lvl>
-    <w:lvl w:ilvl="8">
+    <w:lvl w:ilvl="1">
       <w:numFmt w:val="bullet"/>
       <w:lvlText w:val=" "/>
       <w:lvlJc w:val="left"/>
       <w:pPr>
         <w:tabs>
-          <w:tab w:val="num" w:pos="5760"/>
+          <w:tab w:val="num" w:pos="720"/>
         </w:tabs>
-        <w:ind w:left="6240" w:hanging="480"/>
+        <w:ind w:left="1200" w:hanging="480"/>
+      </w:pPr>
+    </w:lvl>
+    <w:lvl w:ilvl="2">
+      <w:numFmt w:val="bullet"/>
+      <w:lvlText w:val=" "/>
+      <w:lvlJc w:val="left"/>
+      <w:pPr>
+        <w:tabs>
+          <w:tab w:val="num" w:pos="1440"/>
+        </w:tabs>
+        <w:ind w:left="1920" w:hanging="480"/>
+      </w:pPr>
+    </w:lvl>
+    <w:lvl w:ilvl="3">
+      <w:numFmt w:val="bullet"/>
+      <w:lvlText w:val=" "/>
+      <w:lvlJc w:val="left"/>
+      <w:pPr>
+        <w:tabs>
+          <w:tab w:val="num" w:pos="2160"/>
+        </w:tabs>
+        <w:ind w:left="2640" w:hanging="480"/>
+      </w:pPr>
+    </w:lvl>
+    <w:lvl w:ilvl="4">
+      <w:numFmt w:val="bullet"/>
+      <w:lvlText w:val=" "/>
+      <w:lvlJc w:val="left"/>
+      <w:pPr>
+        <w:tabs>
+          <w:tab w:val="num" w:pos="2880"/>
+        </w:tabs>
+        <w:ind w:left="3360" w:hanging="480"/>
+      </w:pPr>
+    </w:lvl>
+    <w:lvl w:ilvl="5">
+      <w:numFmt w:val="bullet"/>
+      <w:lvlText w:val=" "/>
+      <w:lvlJc w:val="left"/>
+      <w:pPr>
+        <w:tabs>
+          <w:tab w:val="num" w:pos="3600"/>
+        </w:tabs>
+        <w:ind w:left="4080" w:hanging="480"/>
+      </w:pPr>
+    </w:lvl>
+    <w:lvl w:ilvl="6">
+      <w:numFmt w:val="bullet"/>
+      <w:lvlText w:val=" "/>
+      <w:lvlJc w:val="left"/>
+      <w:pPr>
+        <w:tabs>
+          <w:tab w:val="num" w:pos="4320"/>
+        </w:tabs>
+        <w:ind w:left="4800" w:hanging="480"/>
       </w:pPr>
     </w:lvl>
   </w:abstractNum>
   <w:abstractNum w:abstractNumId="991">
-    <w:nsid w:val="ea454b4c"/>
+    <w:nsid w:val="2065f918"/>
     <w:multiLevelType w:val="multilevel"/>
     <w:lvl w:ilvl="0">
       <w:numFmt w:val="bullet"/>
@@ -2989,31 +3086,9 @@
         <w:ind w:left="4800" w:hanging="480"/>
       </w:pPr>
     </w:lvl>
-    <w:lvl w:ilvl="7">
-      <w:numFmt w:val="bullet"/>
-      <w:lvlText w:val="–"/>
-      <w:lvlJc w:val="left"/>
-      <w:pPr>
-        <w:tabs>
-          <w:tab w:val="num" w:pos="5040"/>
-        </w:tabs>
-        <w:ind w:left="5520" w:hanging="480"/>
-      </w:pPr>
-    </w:lvl>
-    <w:lvl w:ilvl="8">
-      <w:numFmt w:val="bullet"/>
-      <w:lvlText w:val="•"/>
-      <w:lvlJc w:val="left"/>
-      <w:pPr>
-        <w:tabs>
-          <w:tab w:val="num" w:pos="5760"/>
-        </w:tabs>
-        <w:ind w:left="6240" w:hanging="480"/>
-      </w:pPr>
-    </w:lvl>
   </w:abstractNum>
   <w:abstractNum w:abstractNumId="99411">
-    <w:nsid w:val="71315dca"/>
+    <w:nsid w:val="b600dcdf"/>
     <w:multiLevelType w:val="multilevel"/>
     <w:lvl w:ilvl="0">
       <w:start w:val="1"/>
@@ -3099,31 +3174,10 @@
         <w:ind w:left="4800" w:hanging="480"/>
       </w:pPr>
     </w:lvl>
-    <w:lvl w:ilvl="7">
-      <w:start w:val="1"/>
-      <w:numFmt w:val="decimal"/>
-      <w:lvlText w:val="%8."/>
-      <w:lvlJc w:val="left"/>
-      <w:pPr>
-        <w:tabs>
-          <w:tab w:val="num" w:pos="5040"/>
-        </w:tabs>
-        <w:ind w:left="5520" w:hanging="480"/>
-      </w:pPr>
-    </w:lvl>
-    <w:lvl w:ilvl="8">
-      <w:start w:val="1"/>
-      <w:numFmt w:val="decimal"/>
-      <w:lvlText w:val="%9."/>
-      <w:lvlJc w:val="left"/>
-      <w:pPr>
-        <w:tabs>
-          <w:tab w:val="num" w:pos="5760"/>
-        </w:tabs>
-        <w:ind w:left="6240" w:hanging="480"/>
-      </w:pPr>
-    </w:lvl>
   </w:abstractNum>
+  <w:num w:numId="1">
+    <w:abstractNumId w:val="0"/>
+  </w:num>
   <w:num w:numId="1000">
     <w:abstractNumId w:val="990"/>
   </w:num>
@@ -3162,12 +3216,6 @@
     <w:lvlOverride w:ilvl="6">
       <w:startOverride w:val="1"/>
     </w:lvlOverride>
-    <w:lvlOverride w:ilvl="7">
-      <w:startOverride w:val="1"/>
-    </w:lvlOverride>
-    <w:lvlOverride w:ilvl="8">
-      <w:startOverride w:val="1"/>
-    </w:lvlOverride>
   </w:num>
   <w:num w:numId="1006">
     <w:abstractNumId w:val="991"/>
@@ -3195,12 +3243,6 @@
     <w:lvlOverride w:ilvl="6">
       <w:startOverride w:val="1"/>
     </w:lvlOverride>
-    <w:lvlOverride w:ilvl="7">
-      <w:startOverride w:val="1"/>
-    </w:lvlOverride>
-    <w:lvlOverride w:ilvl="8">
-      <w:startOverride w:val="1"/>
-    </w:lvlOverride>
   </w:num>
   <w:num w:numId="1008">
     <w:abstractNumId w:val="991"/>
@@ -3226,12 +3268,6 @@
       <w:startOverride w:val="1"/>
     </w:lvlOverride>
     <w:lvlOverride w:ilvl="6">
-      <w:startOverride w:val="1"/>
-    </w:lvlOverride>
-    <w:lvlOverride w:ilvl="7">
-      <w:startOverride w:val="1"/>
-    </w:lvlOverride>
-    <w:lvlOverride w:ilvl="8">
       <w:startOverride w:val="1"/>
     </w:lvlOverride>
   </w:num>
@@ -3572,66 +3608,6 @@
       <w:szCs w:val="24"/>
     </w:rPr>
   </w:style>
-  <w:style w:type="paragraph" w:styleId="Heading7">
-    <w:name w:val="Heading 7"/>
-    <w:basedOn w:val="Normal"/>
-    <w:next w:val="BodyText"/>
-    <w:uiPriority w:val="9"/>
-    <w:unhideWhenUsed/>
-    <w:qFormat/>
-    <w:pPr>
-      <w:keepNext/>
-      <w:keepLines/>
-      <w:spacing w:before="200" w:after="0"/>
-      <w:outlineLvl w:val="6"/>
-    </w:pPr>
-    <w:rPr>
-      <w:rFonts w:asciiTheme="majorHAnsi" w:eastAsiaTheme="majorEastAsia" w:hAnsiTheme="majorHAnsi" w:cstheme="majorBidi"/>
-      <w:color w:val="4F81BD" w:themeColor="accent1"/>
-      <w:sz w:val="24"/>
-      <w:szCs w:val="24"/>
-    </w:rPr>
-  </w:style>
-  <w:style w:type="paragraph" w:styleId="Heading8">
-    <w:name w:val="Heading 8"/>
-    <w:basedOn w:val="Normal"/>
-    <w:next w:val="BodyText"/>
-    <w:uiPriority w:val="9"/>
-    <w:unhideWhenUsed/>
-    <w:qFormat/>
-    <w:pPr>
-      <w:keepNext/>
-      <w:keepLines/>
-      <w:spacing w:before="200" w:after="0"/>
-      <w:outlineLvl w:val="7"/>
-    </w:pPr>
-    <w:rPr>
-      <w:rFonts w:asciiTheme="majorHAnsi" w:eastAsiaTheme="majorEastAsia" w:hAnsiTheme="majorHAnsi" w:cstheme="majorBidi"/>
-      <w:color w:val="4F81BD" w:themeColor="accent1"/>
-      <w:sz w:val="24"/>
-      <w:szCs w:val="24"/>
-    </w:rPr>
-  </w:style>
-  <w:style w:type="paragraph" w:styleId="Heading9">
-    <w:name w:val="Heading 9"/>
-    <w:basedOn w:val="Normal"/>
-    <w:next w:val="BodyText"/>
-    <w:uiPriority w:val="9"/>
-    <w:unhideWhenUsed/>
-    <w:qFormat/>
-    <w:pPr>
-      <w:keepNext/>
-      <w:keepLines/>
-      <w:spacing w:before="200" w:after="0"/>
-      <w:outlineLvl w:val="8"/>
-    </w:pPr>
-    <w:rPr>
-      <w:rFonts w:asciiTheme="majorHAnsi" w:eastAsiaTheme="majorEastAsia" w:hAnsiTheme="majorHAnsi" w:cstheme="majorBidi"/>
-      <w:color w:val="4F81BD" w:themeColor="accent1"/>
-      <w:sz w:val="24"/>
-      <w:szCs w:val="24"/>
-    </w:rPr>
-  </w:style>
   <w:style w:type="paragraph" w:styleId="BlockText">
     <w:name w:val="Block Text"/>
     <w:basedOn w:val="BodyText"/>
@@ -3663,9 +3639,8 @@
     <w:semiHidden/>
     <w:unhideWhenUsed/>
   </w:style>
-  <w:style w:type="table" w:default="1" w:styleId="Table">
-    <w:name w:val="Table"/>
-    <w:basedOn w:val="TableNormal"/>
+  <w:style w:type="table" w:default="1" w:styleId="TableNormal">
+    <w:name w:val="Normal Table"/>
     <w:semiHidden/>
     <w:unhideWhenUsed/>
     <w:qFormat/>
@@ -3722,8 +3697,8 @@
     <w:name w:val="Figure"/>
     <w:basedOn w:val="Normal"/>
   </w:style>
-  <w:style w:type="paragraph" w:customStyle="1" w:styleId="CaptionedFigure">
-    <w:name w:val="Captioned Figure"/>
+  <w:style w:type="paragraph" w:customStyle="1" w:styleId="FigureWithCaption">
+    <w:name w:val="Figure with Caption"/>
     <w:basedOn w:val="Figure"/>
     <w:pPr>
       <w:keepNext/>

</xml_diff>

<commit_message>
updated docs to use python3.8.2
</commit_message>
<xml_diff>
--- a/src/downloads/RobinDeGuzmanCv.docx
+++ b/src/downloads/RobinDeGuzmanCv.docx
@@ -6,17 +6,17 @@
       <w:pPr>
         <w:pStyle w:val="Heading1"/>
       </w:pPr>
-      <w:bookmarkStart w:id="21" w:name="robin-f.-de-guzman"/>
-      <w:bookmarkEnd w:id="21"/>
+      <w:bookmarkStart w:id="20" w:name="robin-f.-de-guzman"/>
       <w:r>
         <w:t xml:space="preserve">Robin F. De Guzman</w:t>
       </w:r>
+      <w:bookmarkEnd w:id="20"/>
     </w:p>
     <w:p>
       <w:pPr>
         <w:pStyle w:val="FirstParagraph"/>
       </w:pPr>
-      <w:hyperlink r:id="rId22">
+      <w:hyperlink r:id="rId21">
         <w:r>
           <w:rPr>
             <w:rStyle w:val="Hyperlink"/>
@@ -29,139 +29,139 @@
       <w:pPr>
         <w:pStyle w:val="Heading2"/>
       </w:pPr>
-      <w:bookmarkStart w:id="23" w:name="about-me"/>
+      <w:bookmarkStart w:id="22" w:name="about-me"/>
+      <w:r>
+        <w:t xml:space="preserve">About me</w:t>
+      </w:r>
+      <w:bookmarkEnd w:id="22"/>
+    </w:p>
+    <w:p>
+      <w:pPr>
+        <w:pStyle w:val="Compact"/>
+        <w:numPr>
+          <w:numId w:val="1001"/>
+          <w:ilvl w:val="0"/>
+        </w:numPr>
+      </w:pPr>
+      <w:r>
+        <w:t xml:space="preserve">Graduated from Asian Institute of Computer Studies with an Associate Degree in Computer Studies</w:t>
+      </w:r>
+    </w:p>
+    <w:p>
+      <w:pPr>
+        <w:pStyle w:val="Compact"/>
+        <w:numPr>
+          <w:numId w:val="1001"/>
+          <w:ilvl w:val="0"/>
+        </w:numPr>
+      </w:pPr>
+      <w:r>
+        <w:t xml:space="preserve">More than 5 years of extensive experience in developing and maintaining web applications</w:t>
+      </w:r>
+    </w:p>
+    <w:p>
+      <w:pPr>
+        <w:pStyle w:val="Compact"/>
+        <w:numPr>
+          <w:numId w:val="1001"/>
+          <w:ilvl w:val="0"/>
+        </w:numPr>
+      </w:pPr>
+      <w:r>
+        <w:t xml:space="preserve">Result driven, self driven, highly motivated, smart and hungry to learn new technologies, methodologies, strategies, and processes</w:t>
+      </w:r>
+    </w:p>
+    <w:p>
+      <w:pPr>
+        <w:pStyle w:val="Heading2"/>
+      </w:pPr>
+      <w:bookmarkStart w:id="23" w:name="strengths"/>
+      <w:r>
+        <w:t xml:space="preserve">Strengths</w:t>
+      </w:r>
       <w:bookmarkEnd w:id="23"/>
-      <w:r>
-        <w:t xml:space="preserve">About me</w:t>
-      </w:r>
-    </w:p>
-    <w:p>
-      <w:pPr>
-        <w:pStyle w:val="Compact"/>
-        <w:numPr>
-          <w:numId w:val="1001"/>
-          <w:ilvl w:val="0"/>
-        </w:numPr>
-      </w:pPr>
-      <w:r>
-        <w:t xml:space="preserve">Graduated from Asian Institute of Computer Studies with an Associate Degree in Computer Studies</w:t>
-      </w:r>
-    </w:p>
-    <w:p>
-      <w:pPr>
-        <w:pStyle w:val="Compact"/>
-        <w:numPr>
-          <w:numId w:val="1001"/>
-          <w:ilvl w:val="0"/>
-        </w:numPr>
-      </w:pPr>
-      <w:r>
-        <w:t xml:space="preserve">More than 5 years of extensive experience in developing and maintaining web applications</w:t>
-      </w:r>
-    </w:p>
-    <w:p>
-      <w:pPr>
-        <w:pStyle w:val="Compact"/>
-        <w:numPr>
-          <w:numId w:val="1001"/>
-          <w:ilvl w:val="0"/>
-        </w:numPr>
-      </w:pPr>
-      <w:r>
-        <w:t xml:space="preserve">Result driven, self driven, highly motivated, smart and hungry to learn new technologies, methodologies, strategies, and processes</w:t>
+    </w:p>
+    <w:p>
+      <w:pPr>
+        <w:pStyle w:val="Compact"/>
+        <w:numPr>
+          <w:numId w:val="1002"/>
+          <w:ilvl w:val="0"/>
+        </w:numPr>
+      </w:pPr>
+      <w:r>
+        <w:t xml:space="preserve">Good oral, written, &amp; presentation skills</w:t>
+      </w:r>
+    </w:p>
+    <w:p>
+      <w:pPr>
+        <w:pStyle w:val="Compact"/>
+        <w:numPr>
+          <w:numId w:val="1002"/>
+          <w:ilvl w:val="0"/>
+        </w:numPr>
+      </w:pPr>
+      <w:r>
+        <w:t xml:space="preserve">A high tolerance for stress and enjoys responsibilities</w:t>
+      </w:r>
+    </w:p>
+    <w:p>
+      <w:pPr>
+        <w:pStyle w:val="Compact"/>
+        <w:numPr>
+          <w:numId w:val="1002"/>
+          <w:ilvl w:val="0"/>
+        </w:numPr>
+      </w:pPr>
+      <w:r>
+        <w:t xml:space="preserve">Quick learner &amp; good grasping ability</w:t>
+      </w:r>
+    </w:p>
+    <w:p>
+      <w:pPr>
+        <w:pStyle w:val="Compact"/>
+        <w:numPr>
+          <w:numId w:val="1002"/>
+          <w:ilvl w:val="0"/>
+        </w:numPr>
+      </w:pPr>
+      <w:r>
+        <w:t xml:space="preserve">Very resourceful</w:t>
+      </w:r>
+    </w:p>
+    <w:p>
+      <w:pPr>
+        <w:pStyle w:val="Compact"/>
+        <w:numPr>
+          <w:numId w:val="1002"/>
+          <w:ilvl w:val="0"/>
+        </w:numPr>
+      </w:pPr>
+      <w:r>
+        <w:t xml:space="preserve">Lead &amp; work as a team in an organized way</w:t>
+      </w:r>
+    </w:p>
+    <w:p>
+      <w:pPr>
+        <w:pStyle w:val="Compact"/>
+        <w:numPr>
+          <w:numId w:val="1002"/>
+          <w:ilvl w:val="0"/>
+        </w:numPr>
+      </w:pPr>
+      <w:r>
+        <w:t xml:space="preserve">Great time management skill</w:t>
       </w:r>
     </w:p>
     <w:p>
       <w:pPr>
         <w:pStyle w:val="Heading2"/>
       </w:pPr>
-      <w:bookmarkStart w:id="24" w:name="strengths"/>
+      <w:bookmarkStart w:id="24" w:name="personal-information"/>
+      <w:r>
+        <w:t xml:space="preserve">Personal Information</w:t>
+      </w:r>
       <w:bookmarkEnd w:id="24"/>
-      <w:r>
-        <w:t xml:space="preserve">Strengths</w:t>
-      </w:r>
-    </w:p>
-    <w:p>
-      <w:pPr>
-        <w:pStyle w:val="Compact"/>
-        <w:numPr>
-          <w:numId w:val="1002"/>
-          <w:ilvl w:val="0"/>
-        </w:numPr>
-      </w:pPr>
-      <w:r>
-        <w:t xml:space="preserve">Good oral, written, &amp; presentation skills</w:t>
-      </w:r>
-    </w:p>
-    <w:p>
-      <w:pPr>
-        <w:pStyle w:val="Compact"/>
-        <w:numPr>
-          <w:numId w:val="1002"/>
-          <w:ilvl w:val="0"/>
-        </w:numPr>
-      </w:pPr>
-      <w:r>
-        <w:t xml:space="preserve">A high tolerance for stress and enjoys responsibilities</w:t>
-      </w:r>
-    </w:p>
-    <w:p>
-      <w:pPr>
-        <w:pStyle w:val="Compact"/>
-        <w:numPr>
-          <w:numId w:val="1002"/>
-          <w:ilvl w:val="0"/>
-        </w:numPr>
-      </w:pPr>
-      <w:r>
-        <w:t xml:space="preserve">Quick learner &amp; good grasping ability</w:t>
-      </w:r>
-    </w:p>
-    <w:p>
-      <w:pPr>
-        <w:pStyle w:val="Compact"/>
-        <w:numPr>
-          <w:numId w:val="1002"/>
-          <w:ilvl w:val="0"/>
-        </w:numPr>
-      </w:pPr>
-      <w:r>
-        <w:t xml:space="preserve">Very resourceful</w:t>
-      </w:r>
-    </w:p>
-    <w:p>
-      <w:pPr>
-        <w:pStyle w:val="Compact"/>
-        <w:numPr>
-          <w:numId w:val="1002"/>
-          <w:ilvl w:val="0"/>
-        </w:numPr>
-      </w:pPr>
-      <w:r>
-        <w:t xml:space="preserve">Lead &amp; work as a team in an organized way</w:t>
-      </w:r>
-    </w:p>
-    <w:p>
-      <w:pPr>
-        <w:pStyle w:val="Compact"/>
-        <w:numPr>
-          <w:numId w:val="1002"/>
-          <w:ilvl w:val="0"/>
-        </w:numPr>
-      </w:pPr>
-      <w:r>
-        <w:t xml:space="preserve">Great time management skill</w:t>
-      </w:r>
-    </w:p>
-    <w:p>
-      <w:pPr>
-        <w:pStyle w:val="Heading2"/>
-      </w:pPr>
-      <w:bookmarkStart w:id="25" w:name="personal-information"/>
-      <w:bookmarkEnd w:id="25"/>
-      <w:r>
-        <w:t xml:space="preserve">Personal Information</w:t>
-      </w:r>
     </w:p>
     <w:p>
       <w:pPr>
@@ -256,7 +256,7 @@
         </w:numPr>
       </w:pPr>
       <w:r>
-        <w:t xml:space="preserve">(+63) 9165933905</w:t>
+        <w:t xml:space="preserve">(+63) 916 593 3905</w:t>
       </w:r>
     </w:p>
     <w:p>
@@ -267,7 +267,7 @@
           <w:ilvl w:val="1"/>
         </w:numPr>
       </w:pPr>
-      <w:hyperlink r:id="rId26">
+      <w:hyperlink r:id="rId25">
         <w:r>
           <w:rPr>
             <w:rStyle w:val="Hyperlink"/>
@@ -280,17 +280,17 @@
       <w:pPr>
         <w:pStyle w:val="Heading1"/>
       </w:pPr>
-      <w:bookmarkStart w:id="27" w:name="experience"/>
-      <w:bookmarkEnd w:id="27"/>
+      <w:bookmarkStart w:id="26" w:name="experience"/>
       <w:r>
         <w:t xml:space="preserve">Experience</w:t>
       </w:r>
+      <w:bookmarkEnd w:id="26"/>
     </w:p>
     <w:p>
       <w:pPr>
         <w:pStyle w:val="FirstParagraph"/>
       </w:pPr>
-      <w:hyperlink r:id="rId22">
+      <w:hyperlink r:id="rId21">
         <w:r>
           <w:rPr>
             <w:rStyle w:val="Hyperlink"/>
@@ -303,11 +303,11 @@
       <w:pPr>
         <w:pStyle w:val="Heading2"/>
       </w:pPr>
-      <w:bookmarkStart w:id="28" w:name="deltek"/>
-      <w:bookmarkEnd w:id="28"/>
+      <w:bookmarkStart w:id="27" w:name="deltek"/>
       <w:r>
         <w:t xml:space="preserve">Deltek</w:t>
       </w:r>
+      <w:bookmarkEnd w:id="27"/>
     </w:p>
     <w:p>
       <w:pPr>
@@ -372,11 +372,11 @@
       <w:pPr>
         <w:pStyle w:val="Heading2"/>
       </w:pPr>
-      <w:bookmarkStart w:id="29" w:name="rarejob-phils"/>
-      <w:bookmarkEnd w:id="29"/>
+      <w:bookmarkStart w:id="28" w:name="rarejob-phils"/>
       <w:r>
         <w:t xml:space="preserve">RareJob Phils</w:t>
       </w:r>
+      <w:bookmarkEnd w:id="28"/>
     </w:p>
     <w:p>
       <w:pPr>
@@ -429,11 +429,11 @@
       <w:pPr>
         <w:pStyle w:val="Heading2"/>
       </w:pPr>
-      <w:bookmarkStart w:id="30" w:name="others-sykes-hp-dell-startek"/>
-      <w:bookmarkEnd w:id="30"/>
+      <w:bookmarkStart w:id="29" w:name="others-sykes-hp-dell-startek"/>
       <w:r>
         <w:t xml:space="preserve">Others (Sykes, HP, Dell, &amp; StarTek)</w:t>
       </w:r>
+      <w:bookmarkEnd w:id="29"/>
     </w:p>
     <w:p>
       <w:pPr>
@@ -467,7 +467,7 @@
         </w:numPr>
       </w:pPr>
       <w:r>
-        <w:t xml:space="preserve">Provide tech support for client's customers</w:t>
+        <w:t xml:space="preserve">Provide tech support for client’s customers</w:t>
       </w:r>
     </w:p>
     <w:p>
@@ -510,17 +510,17 @@
       <w:pPr>
         <w:pStyle w:val="Heading1"/>
       </w:pPr>
-      <w:bookmarkStart w:id="31" w:name="projects"/>
-      <w:bookmarkEnd w:id="31"/>
+      <w:bookmarkStart w:id="30" w:name="projects"/>
       <w:r>
         <w:t xml:space="preserve">Projects</w:t>
       </w:r>
+      <w:bookmarkEnd w:id="30"/>
     </w:p>
     <w:p>
       <w:pPr>
         <w:pStyle w:val="FirstParagraph"/>
       </w:pPr>
-      <w:hyperlink r:id="rId22">
+      <w:hyperlink r:id="rId21">
         <w:r>
           <w:rPr>
             <w:rStyle w:val="Hyperlink"/>
@@ -533,11 +533,11 @@
       <w:pPr>
         <w:pStyle w:val="Heading2"/>
       </w:pPr>
-      <w:bookmarkStart w:id="32" w:name="tutor-website"/>
-      <w:bookmarkEnd w:id="32"/>
+      <w:bookmarkStart w:id="31" w:name="tutor-website"/>
       <w:r>
         <w:t xml:space="preserve">Tutor website</w:t>
       </w:r>
+      <w:bookmarkEnd w:id="31"/>
     </w:p>
     <w:p>
       <w:pPr>
@@ -629,11 +629,11 @@
       <w:pPr>
         <w:pStyle w:val="Heading2"/>
       </w:pPr>
-      <w:bookmarkStart w:id="33" w:name="enterprise-project"/>
-      <w:bookmarkEnd w:id="33"/>
+      <w:bookmarkStart w:id="32" w:name="enterprise-project"/>
       <w:r>
         <w:t xml:space="preserve">Enterprise Project</w:t>
       </w:r>
+      <w:bookmarkEnd w:id="32"/>
     </w:p>
     <w:p>
       <w:pPr>
@@ -749,11 +749,11 @@
       <w:pPr>
         <w:pStyle w:val="Heading2"/>
       </w:pPr>
-      <w:bookmarkStart w:id="34" w:name="tutor-inbox-project"/>
-      <w:bookmarkEnd w:id="34"/>
+      <w:bookmarkStart w:id="33" w:name="tutor-inbox-project"/>
       <w:r>
         <w:t xml:space="preserve">Tutor Inbox Project</w:t>
       </w:r>
+      <w:bookmarkEnd w:id="33"/>
     </w:p>
     <w:p>
       <w:pPr>
@@ -869,11 +869,11 @@
       <w:pPr>
         <w:pStyle w:val="Heading2"/>
       </w:pPr>
-      <w:bookmarkStart w:id="35" w:name="chatty-project"/>
-      <w:bookmarkEnd w:id="35"/>
+      <w:bookmarkStart w:id="34" w:name="chatty-project"/>
       <w:r>
         <w:t xml:space="preserve">Chatty Project</w:t>
       </w:r>
+      <w:bookmarkEnd w:id="34"/>
     </w:p>
     <w:p>
       <w:pPr>
@@ -1157,11 +1157,11 @@
       <w:pPr>
         <w:pStyle w:val="Heading2"/>
       </w:pPr>
-      <w:bookmarkStart w:id="36" w:name="biometrics"/>
-      <w:bookmarkEnd w:id="36"/>
+      <w:bookmarkStart w:id="35" w:name="biometrics"/>
       <w:r>
         <w:t xml:space="preserve">Biometrics</w:t>
       </w:r>
+      <w:bookmarkEnd w:id="35"/>
     </w:p>
     <w:p>
       <w:pPr>
@@ -1234,7 +1234,7 @@
         </w:numPr>
       </w:pPr>
       <w:r>
-        <w:t xml:space="preserve">Developed a system that accepts a csv file containing employee's time entries for a specified cutoff</w:t>
+        <w:t xml:space="preserve">Developed a system that accepts a csv file containing employee’s time entries for a specified cutoff</w:t>
       </w:r>
     </w:p>
     <w:p>
@@ -1301,11 +1301,11 @@
       <w:pPr>
         <w:pStyle w:val="Heading2"/>
       </w:pPr>
-      <w:bookmarkStart w:id="37" w:name="backend-system"/>
-      <w:bookmarkEnd w:id="37"/>
+      <w:bookmarkStart w:id="36" w:name="backend-system"/>
       <w:r>
         <w:t xml:space="preserve">Backend System</w:t>
       </w:r>
+      <w:bookmarkEnd w:id="36"/>
     </w:p>
     <w:p>
       <w:pPr>
@@ -1380,7 +1380,7 @@
         </w:numPr>
       </w:pPr>
       <w:r>
-        <w:t xml:space="preserve">Developed a backend system that manages staff's team assignments, job positions/promotions, resignations. This system provides reset for forgotten passwords.</w:t>
+        <w:t xml:space="preserve">Developed a backend system that manages staff’s team assignments, job positions/promotions, resignations. This system provides reset for forgotten passwords.</w:t>
       </w:r>
     </w:p>
     <w:p>
@@ -1416,18 +1416,36 @@
         </w:numPr>
       </w:pPr>
       <w:r>
-        <w:t xml:space="preserve">Developed a system that manages the content for the "What's new" section of Tutor website</w:t>
+        <w:t xml:space="preserve">Developed a system that manages the content for the</w:t>
+      </w:r>
+      <w:r>
+        <w:t xml:space="preserve"> </w:t>
+      </w:r>
+      <w:r>
+        <w:t xml:space="preserve">“</w:t>
+      </w:r>
+      <w:r>
+        <w:t xml:space="preserve">What’s new</w:t>
+      </w:r>
+      <w:r>
+        <w:t xml:space="preserve">”</w:t>
+      </w:r>
+      <w:r>
+        <w:t xml:space="preserve"> </w:t>
+      </w:r>
+      <w:r>
+        <w:t xml:space="preserve">section of Tutor website</w:t>
       </w:r>
     </w:p>
     <w:p>
       <w:pPr>
         <w:pStyle w:val="Heading2"/>
       </w:pPr>
-      <w:bookmarkStart w:id="38" w:name="others"/>
-      <w:bookmarkEnd w:id="38"/>
+      <w:bookmarkStart w:id="37" w:name="others"/>
       <w:r>
         <w:t xml:space="preserve">Others</w:t>
       </w:r>
+      <w:bookmarkEnd w:id="37"/>
     </w:p>
     <w:p>
       <w:pPr>
@@ -1534,17 +1552,17 @@
       <w:pPr>
         <w:pStyle w:val="Heading1"/>
       </w:pPr>
-      <w:bookmarkStart w:id="39" w:name="certificates"/>
-      <w:bookmarkEnd w:id="39"/>
+      <w:bookmarkStart w:id="38" w:name="certificates"/>
       <w:r>
         <w:t xml:space="preserve">Certificates</w:t>
       </w:r>
+      <w:bookmarkEnd w:id="38"/>
     </w:p>
     <w:p>
       <w:pPr>
         <w:pStyle w:val="FirstParagraph"/>
       </w:pPr>
-      <w:hyperlink r:id="rId22">
+      <w:hyperlink r:id="rId21">
         <w:r>
           <w:rPr>
             <w:rStyle w:val="Hyperlink"/>
@@ -1557,303 +1575,327 @@
       <w:pPr>
         <w:pStyle w:val="Heading2"/>
       </w:pPr>
-      <w:bookmarkStart w:id="40" w:name="linkedin-learning"/>
+      <w:bookmarkStart w:id="39" w:name="linkedin-learning"/>
+      <w:r>
+        <w:t xml:space="preserve">LinkedIn Learning</w:t>
+      </w:r>
+      <w:bookmarkEnd w:id="39"/>
+    </w:p>
+    <w:p>
+      <w:pPr>
+        <w:pStyle w:val="Compact"/>
+        <w:numPr>
+          <w:numId w:val="1024"/>
+          <w:ilvl w:val="0"/>
+        </w:numPr>
+      </w:pPr>
+      <w:r>
+        <w:t xml:space="preserve">Building RESTful APIs with Flask (Dec 2020)</w:t>
+      </w:r>
+    </w:p>
+    <w:p>
+      <w:pPr>
+        <w:pStyle w:val="Compact"/>
+        <w:numPr>
+          <w:numId w:val="1024"/>
+          <w:ilvl w:val="0"/>
+        </w:numPr>
+      </w:pPr>
+      <w:r>
+        <w:t xml:space="preserve">Python Decorators (Dec 2020)</w:t>
+      </w:r>
+    </w:p>
+    <w:p>
+      <w:pPr>
+        <w:pStyle w:val="Compact"/>
+        <w:numPr>
+          <w:numId w:val="1024"/>
+          <w:ilvl w:val="0"/>
+        </w:numPr>
+      </w:pPr>
+      <w:r>
+        <w:t xml:space="preserve">Node Js Securing Restful Apis (Feb 2020)</w:t>
+      </w:r>
+    </w:p>
+    <w:p>
+      <w:pPr>
+        <w:pStyle w:val="Compact"/>
+        <w:numPr>
+          <w:numId w:val="1024"/>
+          <w:ilvl w:val="0"/>
+        </w:numPr>
+      </w:pPr>
+      <w:r>
+        <w:t xml:space="preserve">React Creating And Hosting A Full Stack Site (Feb 2020)</w:t>
+      </w:r>
+    </w:p>
+    <w:p>
+      <w:pPr>
+        <w:pStyle w:val="Compact"/>
+        <w:numPr>
+          <w:numId w:val="1024"/>
+          <w:ilvl w:val="0"/>
+        </w:numPr>
+      </w:pPr>
+      <w:r>
+        <w:t xml:space="preserve">React Js Essential Training 3 (Feb 2020)</w:t>
+      </w:r>
+    </w:p>
+    <w:p>
+      <w:pPr>
+        <w:pStyle w:val="Compact"/>
+        <w:numPr>
+          <w:numId w:val="1024"/>
+          <w:ilvl w:val="0"/>
+        </w:numPr>
+      </w:pPr>
+      <w:r>
+        <w:t xml:space="preserve">Node Js Security (Nov 2019)</w:t>
+      </w:r>
+    </w:p>
+    <w:p>
+      <w:pPr>
+        <w:pStyle w:val="Compact"/>
+        <w:numPr>
+          <w:numId w:val="1024"/>
+          <w:ilvl w:val="0"/>
+        </w:numPr>
+      </w:pPr>
+      <w:r>
+        <w:t xml:space="preserve">Advanced Express (Oct 2019)</w:t>
+      </w:r>
+    </w:p>
+    <w:p>
+      <w:pPr>
+        <w:pStyle w:val="Compact"/>
+        <w:numPr>
+          <w:numId w:val="1024"/>
+          <w:ilvl w:val="0"/>
+        </w:numPr>
+      </w:pPr>
+      <w:r>
+        <w:t xml:space="preserve">Advanced Node Js (Oct 2019)</w:t>
+      </w:r>
+    </w:p>
+    <w:p>
+      <w:pPr>
+        <w:pStyle w:val="Compact"/>
+        <w:numPr>
+          <w:numId w:val="1024"/>
+          <w:ilvl w:val="0"/>
+        </w:numPr>
+      </w:pPr>
+      <w:r>
+        <w:t xml:space="preserve">Node Js Essential Training 3 (Oct 2019)</w:t>
+      </w:r>
+    </w:p>
+    <w:p>
+      <w:pPr>
+        <w:pStyle w:val="Compact"/>
+        <w:numPr>
+          <w:numId w:val="1024"/>
+          <w:ilvl w:val="0"/>
+        </w:numPr>
+      </w:pPr>
+      <w:r>
+        <w:t xml:space="preserve">Node Js Microservices (Oct 2019)</w:t>
+      </w:r>
+    </w:p>
+    <w:p>
+      <w:pPr>
+        <w:pStyle w:val="Compact"/>
+        <w:numPr>
+          <w:numId w:val="1024"/>
+          <w:ilvl w:val="0"/>
+        </w:numPr>
+      </w:pPr>
+      <w:r>
+        <w:t xml:space="preserve">Building Apis In Php Using The Slim Micro Framework (Mar 2019)</w:t>
+      </w:r>
+    </w:p>
+    <w:p>
+      <w:pPr>
+        <w:pStyle w:val="Compact"/>
+        <w:numPr>
+          <w:numId w:val="1024"/>
+          <w:ilvl w:val="0"/>
+        </w:numPr>
+      </w:pPr>
+      <w:r>
+        <w:t xml:space="preserve">Typescript Essential Training (Dec 2018)</w:t>
+      </w:r>
+    </w:p>
+    <w:p>
+      <w:pPr>
+        <w:pStyle w:val="Compact"/>
+        <w:numPr>
+          <w:numId w:val="1024"/>
+          <w:ilvl w:val="0"/>
+        </w:numPr>
+      </w:pPr>
+      <w:r>
+        <w:t xml:space="preserve">Design The Web Adding Dynamic Qr Codes (Nov 2018)</w:t>
+      </w:r>
+    </w:p>
+    <w:p>
+      <w:pPr>
+        <w:pStyle w:val="Compact"/>
+        <w:numPr>
+          <w:numId w:val="1024"/>
+          <w:ilvl w:val="0"/>
+        </w:numPr>
+      </w:pPr>
+      <w:r>
+        <w:t xml:space="preserve">Extending Laravel With First Party Packages (Nov 2018)</w:t>
+      </w:r>
+    </w:p>
+    <w:p>
+      <w:pPr>
+        <w:pStyle w:val="Compact"/>
+        <w:numPr>
+          <w:numId w:val="1024"/>
+          <w:ilvl w:val="0"/>
+        </w:numPr>
+      </w:pPr>
+      <w:r>
+        <w:t xml:space="preserve">Learning Symfony 3 (Nov 2018)</w:t>
+      </w:r>
+    </w:p>
+    <w:p>
+      <w:pPr>
+        <w:pStyle w:val="Compact"/>
+        <w:numPr>
+          <w:numId w:val="1024"/>
+          <w:ilvl w:val="0"/>
+        </w:numPr>
+      </w:pPr>
+      <w:r>
+        <w:t xml:space="preserve">Php Testing Legacy Applications (Nov 2018)</w:t>
+      </w:r>
+    </w:p>
+    <w:p>
+      <w:pPr>
+        <w:pStyle w:val="Compact"/>
+        <w:numPr>
+          <w:numId w:val="1024"/>
+          <w:ilvl w:val="0"/>
+        </w:numPr>
+      </w:pPr>
+      <w:r>
+        <w:t xml:space="preserve">Python Advanced Design Patterns (Nov 2018)</w:t>
+      </w:r>
+    </w:p>
+    <w:p>
+      <w:pPr>
+        <w:pStyle w:val="Compact"/>
+        <w:numPr>
+          <w:numId w:val="1024"/>
+          <w:ilvl w:val="0"/>
+        </w:numPr>
+      </w:pPr>
+      <w:r>
+        <w:t xml:space="preserve">Advanced Django Web Development (Oct 2018)</w:t>
+      </w:r>
+    </w:p>
+    <w:p>
+      <w:pPr>
+        <w:pStyle w:val="Compact"/>
+        <w:numPr>
+          <w:numId w:val="1024"/>
+          <w:ilvl w:val="0"/>
+        </w:numPr>
+      </w:pPr>
+      <w:r>
+        <w:t xml:space="preserve">Advanced Python (Oct 2018)</w:t>
+      </w:r>
+    </w:p>
+    <w:p>
+      <w:pPr>
+        <w:pStyle w:val="Compact"/>
+        <w:numPr>
+          <w:numId w:val="1024"/>
+          <w:ilvl w:val="0"/>
+        </w:numPr>
+      </w:pPr>
+      <w:r>
+        <w:t xml:space="preserve">Designing Restful Apis (Oct 2018)</w:t>
+      </w:r>
+    </w:p>
+    <w:p>
+      <w:pPr>
+        <w:pStyle w:val="Compact"/>
+        <w:numPr>
+          <w:numId w:val="1024"/>
+          <w:ilvl w:val="0"/>
+        </w:numPr>
+      </w:pPr>
+      <w:r>
+        <w:t xml:space="preserve">Learning Django (Oct 2018)</w:t>
+      </w:r>
+    </w:p>
+    <w:p>
+      <w:pPr>
+        <w:pStyle w:val="Compact"/>
+        <w:numPr>
+          <w:numId w:val="1024"/>
+          <w:ilvl w:val="0"/>
+        </w:numPr>
+      </w:pPr>
+      <w:r>
+        <w:t xml:space="preserve">Pandas Essential Training (Oct 2018)</w:t>
+      </w:r>
+    </w:p>
+    <w:p>
+      <w:pPr>
+        <w:pStyle w:val="Compact"/>
+        <w:numPr>
+          <w:numId w:val="1024"/>
+          <w:ilvl w:val="0"/>
+        </w:numPr>
+      </w:pPr>
+      <w:r>
+        <w:t xml:space="preserve">Php Design Patterns (Oct 2018)</w:t>
+      </w:r>
+    </w:p>
+    <w:p>
+      <w:pPr>
+        <w:pStyle w:val="Compact"/>
+        <w:numPr>
+          <w:numId w:val="1024"/>
+          <w:ilvl w:val="0"/>
+        </w:numPr>
+      </w:pPr>
+      <w:r>
+        <w:t xml:space="preserve">Working Remotely (Oct 2018)</w:t>
+      </w:r>
+    </w:p>
+    <w:p>
+      <w:pPr>
+        <w:pStyle w:val="Compact"/>
+        <w:numPr>
+          <w:numId w:val="1024"/>
+          <w:ilvl w:val="0"/>
+        </w:numPr>
+      </w:pPr>
+      <w:r>
+        <w:t xml:space="preserve">Advanced Php Debugging Techniques (Jul 2018)</w:t>
+      </w:r>
+    </w:p>
+    <w:p>
+      <w:pPr>
+        <w:pStyle w:val="Heading1"/>
+      </w:pPr>
+      <w:bookmarkStart w:id="40" w:name="skills"/>
+      <w:r>
+        <w:t xml:space="preserve">Skills</w:t>
+      </w:r>
       <w:bookmarkEnd w:id="40"/>
-      <w:r>
-        <w:t xml:space="preserve">LinkedIn Learning</w:t>
-      </w:r>
-    </w:p>
-    <w:p>
-      <w:pPr>
-        <w:pStyle w:val="Compact"/>
-        <w:numPr>
-          <w:numId w:val="1024"/>
-          <w:ilvl w:val="0"/>
-        </w:numPr>
-      </w:pPr>
-      <w:r>
-        <w:t xml:space="preserve">Node Js Securing Restful Apis (Feb 2020)</w:t>
-      </w:r>
-    </w:p>
-    <w:p>
-      <w:pPr>
-        <w:pStyle w:val="Compact"/>
-        <w:numPr>
-          <w:numId w:val="1024"/>
-          <w:ilvl w:val="0"/>
-        </w:numPr>
-      </w:pPr>
-      <w:r>
-        <w:t xml:space="preserve">React Creating And Hosting A Full Stack Site (Feb 2020)</w:t>
-      </w:r>
-    </w:p>
-    <w:p>
-      <w:pPr>
-        <w:pStyle w:val="Compact"/>
-        <w:numPr>
-          <w:numId w:val="1024"/>
-          <w:ilvl w:val="0"/>
-        </w:numPr>
-      </w:pPr>
-      <w:r>
-        <w:t xml:space="preserve">React Js Essential Training 3 (Feb 2020)</w:t>
-      </w:r>
-    </w:p>
-    <w:p>
-      <w:pPr>
-        <w:pStyle w:val="Compact"/>
-        <w:numPr>
-          <w:numId w:val="1024"/>
-          <w:ilvl w:val="0"/>
-        </w:numPr>
-      </w:pPr>
-      <w:r>
-        <w:t xml:space="preserve">Node Js Security (Nov 2019)</w:t>
-      </w:r>
-    </w:p>
-    <w:p>
-      <w:pPr>
-        <w:pStyle w:val="Compact"/>
-        <w:numPr>
-          <w:numId w:val="1024"/>
-          <w:ilvl w:val="0"/>
-        </w:numPr>
-      </w:pPr>
-      <w:r>
-        <w:t xml:space="preserve">Advanced Express (Oct 2019)</w:t>
-      </w:r>
-    </w:p>
-    <w:p>
-      <w:pPr>
-        <w:pStyle w:val="Compact"/>
-        <w:numPr>
-          <w:numId w:val="1024"/>
-          <w:ilvl w:val="0"/>
-        </w:numPr>
-      </w:pPr>
-      <w:r>
-        <w:t xml:space="preserve">Advanced Node Js (Oct 2019)</w:t>
-      </w:r>
-    </w:p>
-    <w:p>
-      <w:pPr>
-        <w:pStyle w:val="Compact"/>
-        <w:numPr>
-          <w:numId w:val="1024"/>
-          <w:ilvl w:val="0"/>
-        </w:numPr>
-      </w:pPr>
-      <w:r>
-        <w:t xml:space="preserve">Node Js Essential Training 3 (Oct 2019)</w:t>
-      </w:r>
-    </w:p>
-    <w:p>
-      <w:pPr>
-        <w:pStyle w:val="Compact"/>
-        <w:numPr>
-          <w:numId w:val="1024"/>
-          <w:ilvl w:val="0"/>
-        </w:numPr>
-      </w:pPr>
-      <w:r>
-        <w:t xml:space="preserve">Node Js Microservices (Oct 2019)</w:t>
-      </w:r>
-    </w:p>
-    <w:p>
-      <w:pPr>
-        <w:pStyle w:val="Compact"/>
-        <w:numPr>
-          <w:numId w:val="1024"/>
-          <w:ilvl w:val="0"/>
-        </w:numPr>
-      </w:pPr>
-      <w:r>
-        <w:t xml:space="preserve">Building Apis In Php Using The Slim Micro Framework (Mar 2019)</w:t>
-      </w:r>
-    </w:p>
-    <w:p>
-      <w:pPr>
-        <w:pStyle w:val="Compact"/>
-        <w:numPr>
-          <w:numId w:val="1024"/>
-          <w:ilvl w:val="0"/>
-        </w:numPr>
-      </w:pPr>
-      <w:r>
-        <w:t xml:space="preserve">Typescript Essential Training (Dec 2018)</w:t>
-      </w:r>
-    </w:p>
-    <w:p>
-      <w:pPr>
-        <w:pStyle w:val="Compact"/>
-        <w:numPr>
-          <w:numId w:val="1024"/>
-          <w:ilvl w:val="0"/>
-        </w:numPr>
-      </w:pPr>
-      <w:r>
-        <w:t xml:space="preserve">Design The Web Adding Dynamic Qr Codes (Nov 2018)</w:t>
-      </w:r>
-    </w:p>
-    <w:p>
-      <w:pPr>
-        <w:pStyle w:val="Compact"/>
-        <w:numPr>
-          <w:numId w:val="1024"/>
-          <w:ilvl w:val="0"/>
-        </w:numPr>
-      </w:pPr>
-      <w:r>
-        <w:t xml:space="preserve">Extending Laravel With First Party Packages (Nov 2018)</w:t>
-      </w:r>
-    </w:p>
-    <w:p>
-      <w:pPr>
-        <w:pStyle w:val="Compact"/>
-        <w:numPr>
-          <w:numId w:val="1024"/>
-          <w:ilvl w:val="0"/>
-        </w:numPr>
-      </w:pPr>
-      <w:r>
-        <w:t xml:space="preserve">Learning Symfony 3 (Nov 2018)</w:t>
-      </w:r>
-    </w:p>
-    <w:p>
-      <w:pPr>
-        <w:pStyle w:val="Compact"/>
-        <w:numPr>
-          <w:numId w:val="1024"/>
-          <w:ilvl w:val="0"/>
-        </w:numPr>
-      </w:pPr>
-      <w:r>
-        <w:t xml:space="preserve">Php Testing Legacy Applications (Nov 2018)</w:t>
-      </w:r>
-    </w:p>
-    <w:p>
-      <w:pPr>
-        <w:pStyle w:val="Compact"/>
-        <w:numPr>
-          <w:numId w:val="1024"/>
-          <w:ilvl w:val="0"/>
-        </w:numPr>
-      </w:pPr>
-      <w:r>
-        <w:t xml:space="preserve">Python Advanced Design Patterns (Nov 2018)</w:t>
-      </w:r>
-    </w:p>
-    <w:p>
-      <w:pPr>
-        <w:pStyle w:val="Compact"/>
-        <w:numPr>
-          <w:numId w:val="1024"/>
-          <w:ilvl w:val="0"/>
-        </w:numPr>
-      </w:pPr>
-      <w:r>
-        <w:t xml:space="preserve">Advanced Django Web Development (Oct 2018)</w:t>
-      </w:r>
-    </w:p>
-    <w:p>
-      <w:pPr>
-        <w:pStyle w:val="Compact"/>
-        <w:numPr>
-          <w:numId w:val="1024"/>
-          <w:ilvl w:val="0"/>
-        </w:numPr>
-      </w:pPr>
-      <w:r>
-        <w:t xml:space="preserve">Advanced Python (Oct 2018)</w:t>
-      </w:r>
-    </w:p>
-    <w:p>
-      <w:pPr>
-        <w:pStyle w:val="Compact"/>
-        <w:numPr>
-          <w:numId w:val="1024"/>
-          <w:ilvl w:val="0"/>
-        </w:numPr>
-      </w:pPr>
-      <w:r>
-        <w:t xml:space="preserve">Designing Restful Apis (Oct 2018)</w:t>
-      </w:r>
-    </w:p>
-    <w:p>
-      <w:pPr>
-        <w:pStyle w:val="Compact"/>
-        <w:numPr>
-          <w:numId w:val="1024"/>
-          <w:ilvl w:val="0"/>
-        </w:numPr>
-      </w:pPr>
-      <w:r>
-        <w:t xml:space="preserve">Learning Django (Oct 2018)</w:t>
-      </w:r>
-    </w:p>
-    <w:p>
-      <w:pPr>
-        <w:pStyle w:val="Compact"/>
-        <w:numPr>
-          <w:numId w:val="1024"/>
-          <w:ilvl w:val="0"/>
-        </w:numPr>
-      </w:pPr>
-      <w:r>
-        <w:t xml:space="preserve">Pandas Essential Training (Oct 2018)</w:t>
-      </w:r>
-    </w:p>
-    <w:p>
-      <w:pPr>
-        <w:pStyle w:val="Compact"/>
-        <w:numPr>
-          <w:numId w:val="1024"/>
-          <w:ilvl w:val="0"/>
-        </w:numPr>
-      </w:pPr>
-      <w:r>
-        <w:t xml:space="preserve">Php Design Patterns (Oct 2018)</w:t>
-      </w:r>
-    </w:p>
-    <w:p>
-      <w:pPr>
-        <w:pStyle w:val="Compact"/>
-        <w:numPr>
-          <w:numId w:val="1024"/>
-          <w:ilvl w:val="0"/>
-        </w:numPr>
-      </w:pPr>
-      <w:r>
-        <w:t xml:space="preserve">Working Remotely (Oct 2018)</w:t>
-      </w:r>
-    </w:p>
-    <w:p>
-      <w:pPr>
-        <w:pStyle w:val="Compact"/>
-        <w:numPr>
-          <w:numId w:val="1024"/>
-          <w:ilvl w:val="0"/>
-        </w:numPr>
-      </w:pPr>
-      <w:r>
-        <w:t xml:space="preserve">Advanced Php Debugging Techniques (Jul 2018)</w:t>
-      </w:r>
-    </w:p>
-    <w:p>
-      <w:pPr>
-        <w:pStyle w:val="Heading1"/>
-      </w:pPr>
-      <w:bookmarkStart w:id="41" w:name="skills"/>
-      <w:bookmarkEnd w:id="41"/>
-      <w:r>
-        <w:t xml:space="preserve">Skills</w:t>
-      </w:r>
     </w:p>
     <w:p>
       <w:pPr>
         <w:pStyle w:val="FirstParagraph"/>
       </w:pPr>
-      <w:hyperlink r:id="rId22">
+      <w:hyperlink r:id="rId21">
         <w:r>
           <w:rPr>
             <w:rStyle w:val="Hyperlink"/>
@@ -1866,761 +1908,761 @@
       <w:pPr>
         <w:pStyle w:val="Heading2"/>
       </w:pPr>
-      <w:bookmarkStart w:id="42" w:name="programming-languages"/>
+      <w:bookmarkStart w:id="41" w:name="programming-languages"/>
+      <w:r>
+        <w:t xml:space="preserve">Programming Languages</w:t>
+      </w:r>
+      <w:bookmarkEnd w:id="41"/>
+    </w:p>
+    <w:p>
+      <w:pPr>
+        <w:pStyle w:val="Compact"/>
+        <w:numPr>
+          <w:numId w:val="1025"/>
+          <w:ilvl w:val="0"/>
+        </w:numPr>
+      </w:pPr>
+      <w:r>
+        <w:t xml:space="preserve">Python Flask micro framework</w:t>
+      </w:r>
+    </w:p>
+    <w:p>
+      <w:pPr>
+        <w:pStyle w:val="Compact"/>
+        <w:numPr>
+          <w:numId w:val="1025"/>
+          <w:ilvl w:val="0"/>
+        </w:numPr>
+      </w:pPr>
+      <w:r>
+        <w:t xml:space="preserve">Python Django framework</w:t>
+      </w:r>
+    </w:p>
+    <w:p>
+      <w:pPr>
+        <w:pStyle w:val="Compact"/>
+        <w:numPr>
+          <w:numId w:val="1025"/>
+          <w:ilvl w:val="0"/>
+        </w:numPr>
+      </w:pPr>
+      <w:r>
+        <w:t xml:space="preserve">Python Celery</w:t>
+      </w:r>
+    </w:p>
+    <w:p>
+      <w:pPr>
+        <w:pStyle w:val="Compact"/>
+        <w:numPr>
+          <w:numId w:val="1025"/>
+          <w:ilvl w:val="0"/>
+        </w:numPr>
+      </w:pPr>
+      <w:r>
+        <w:t xml:space="preserve">PHP Yii framework</w:t>
+      </w:r>
+    </w:p>
+    <w:p>
+      <w:pPr>
+        <w:pStyle w:val="Compact"/>
+        <w:numPr>
+          <w:numId w:val="1025"/>
+          <w:ilvl w:val="0"/>
+        </w:numPr>
+      </w:pPr>
+      <w:r>
+        <w:t xml:space="preserve">PHP Laravel framework</w:t>
+      </w:r>
+    </w:p>
+    <w:p>
+      <w:pPr>
+        <w:pStyle w:val="Compact"/>
+        <w:numPr>
+          <w:numId w:val="1025"/>
+          <w:ilvl w:val="0"/>
+        </w:numPr>
+      </w:pPr>
+      <w:r>
+        <w:t xml:space="preserve">PHP Codeception framework</w:t>
+      </w:r>
+    </w:p>
+    <w:p>
+      <w:pPr>
+        <w:pStyle w:val="Compact"/>
+        <w:numPr>
+          <w:numId w:val="1025"/>
+          <w:ilvl w:val="0"/>
+        </w:numPr>
+      </w:pPr>
+      <w:r>
+        <w:t xml:space="preserve">PHP CakePHP framework</w:t>
+      </w:r>
+    </w:p>
+    <w:p>
+      <w:pPr>
+        <w:pStyle w:val="Compact"/>
+        <w:numPr>
+          <w:numId w:val="1025"/>
+          <w:ilvl w:val="0"/>
+        </w:numPr>
+      </w:pPr>
+      <w:r>
+        <w:t xml:space="preserve">CSS Bootstrap 3.0</w:t>
+      </w:r>
+    </w:p>
+    <w:p>
+      <w:pPr>
+        <w:pStyle w:val="Compact"/>
+        <w:numPr>
+          <w:numId w:val="1025"/>
+          <w:ilvl w:val="0"/>
+        </w:numPr>
+      </w:pPr>
+      <w:r>
+        <w:t xml:space="preserve">CSS Sass / Scss</w:t>
+      </w:r>
+    </w:p>
+    <w:p>
+      <w:pPr>
+        <w:pStyle w:val="Compact"/>
+        <w:numPr>
+          <w:numId w:val="1025"/>
+          <w:ilvl w:val="0"/>
+        </w:numPr>
+      </w:pPr>
+      <w:r>
+        <w:t xml:space="preserve">NodeJs</w:t>
+      </w:r>
+    </w:p>
+    <w:p>
+      <w:pPr>
+        <w:pStyle w:val="Compact"/>
+        <w:numPr>
+          <w:numId w:val="1025"/>
+          <w:ilvl w:val="0"/>
+        </w:numPr>
+      </w:pPr>
+      <w:r>
+        <w:t xml:space="preserve">ExpressJs</w:t>
+      </w:r>
+    </w:p>
+    <w:p>
+      <w:pPr>
+        <w:pStyle w:val="Compact"/>
+        <w:numPr>
+          <w:numId w:val="1025"/>
+          <w:ilvl w:val="0"/>
+        </w:numPr>
+      </w:pPr>
+      <w:r>
+        <w:t xml:space="preserve">ReactJS</w:t>
+      </w:r>
+    </w:p>
+    <w:p>
+      <w:pPr>
+        <w:pStyle w:val="Compact"/>
+        <w:numPr>
+          <w:numId w:val="1025"/>
+          <w:ilvl w:val="0"/>
+        </w:numPr>
+      </w:pPr>
+      <w:r>
+        <w:t xml:space="preserve">AngularJs 1.x</w:t>
+      </w:r>
+    </w:p>
+    <w:p>
+      <w:pPr>
+        <w:pStyle w:val="Compact"/>
+        <w:numPr>
+          <w:numId w:val="1025"/>
+          <w:ilvl w:val="0"/>
+        </w:numPr>
+      </w:pPr>
+      <w:r>
+        <w:t xml:space="preserve">JQuery</w:t>
+      </w:r>
+    </w:p>
+    <w:p>
+      <w:pPr>
+        <w:pStyle w:val="Heading2"/>
+      </w:pPr>
+      <w:bookmarkStart w:id="42" w:name="methodologies"/>
+      <w:r>
+        <w:t xml:space="preserve">Methodologies</w:t>
+      </w:r>
       <w:bookmarkEnd w:id="42"/>
-      <w:r>
-        <w:t xml:space="preserve">Programming Languages</w:t>
-      </w:r>
-    </w:p>
-    <w:p>
-      <w:pPr>
-        <w:pStyle w:val="Compact"/>
-        <w:numPr>
-          <w:numId w:val="1025"/>
-          <w:ilvl w:val="0"/>
-        </w:numPr>
-      </w:pPr>
-      <w:r>
-        <w:t xml:space="preserve">Python Flask micro framework</w:t>
-      </w:r>
-    </w:p>
-    <w:p>
-      <w:pPr>
-        <w:pStyle w:val="Compact"/>
-        <w:numPr>
-          <w:numId w:val="1025"/>
-          <w:ilvl w:val="0"/>
-        </w:numPr>
-      </w:pPr>
-      <w:r>
-        <w:t xml:space="preserve">Python Django framework</w:t>
-      </w:r>
-    </w:p>
-    <w:p>
-      <w:pPr>
-        <w:pStyle w:val="Compact"/>
-        <w:numPr>
-          <w:numId w:val="1025"/>
-          <w:ilvl w:val="0"/>
-        </w:numPr>
-      </w:pPr>
-      <w:r>
-        <w:t xml:space="preserve">Python Celery</w:t>
-      </w:r>
-    </w:p>
-    <w:p>
-      <w:pPr>
-        <w:pStyle w:val="Compact"/>
-        <w:numPr>
-          <w:numId w:val="1025"/>
-          <w:ilvl w:val="0"/>
-        </w:numPr>
-      </w:pPr>
-      <w:r>
-        <w:t xml:space="preserve">PHP Yii framework</w:t>
-      </w:r>
-    </w:p>
-    <w:p>
-      <w:pPr>
-        <w:pStyle w:val="Compact"/>
-        <w:numPr>
-          <w:numId w:val="1025"/>
-          <w:ilvl w:val="0"/>
-        </w:numPr>
-      </w:pPr>
-      <w:r>
-        <w:t xml:space="preserve">PHP Laravel framework</w:t>
-      </w:r>
-    </w:p>
-    <w:p>
-      <w:pPr>
-        <w:pStyle w:val="Compact"/>
-        <w:numPr>
-          <w:numId w:val="1025"/>
-          <w:ilvl w:val="0"/>
-        </w:numPr>
-      </w:pPr>
-      <w:r>
-        <w:t xml:space="preserve">PHP Codeception framework</w:t>
-      </w:r>
-    </w:p>
-    <w:p>
-      <w:pPr>
-        <w:pStyle w:val="Compact"/>
-        <w:numPr>
-          <w:numId w:val="1025"/>
-          <w:ilvl w:val="0"/>
-        </w:numPr>
-      </w:pPr>
-      <w:r>
-        <w:t xml:space="preserve">PHP CakePHP framework</w:t>
-      </w:r>
-    </w:p>
-    <w:p>
-      <w:pPr>
-        <w:pStyle w:val="Compact"/>
-        <w:numPr>
-          <w:numId w:val="1025"/>
-          <w:ilvl w:val="0"/>
-        </w:numPr>
-      </w:pPr>
-      <w:r>
-        <w:t xml:space="preserve">CSS Bootstrap 3.0</w:t>
-      </w:r>
-    </w:p>
-    <w:p>
-      <w:pPr>
-        <w:pStyle w:val="Compact"/>
-        <w:numPr>
-          <w:numId w:val="1025"/>
-          <w:ilvl w:val="0"/>
-        </w:numPr>
-      </w:pPr>
-      <w:r>
-        <w:t xml:space="preserve">CSS Sass / Scss</w:t>
-      </w:r>
-    </w:p>
-    <w:p>
-      <w:pPr>
-        <w:pStyle w:val="Compact"/>
-        <w:numPr>
-          <w:numId w:val="1025"/>
-          <w:ilvl w:val="0"/>
-        </w:numPr>
-      </w:pPr>
-      <w:r>
-        <w:t xml:space="preserve">NodeJs</w:t>
-      </w:r>
-    </w:p>
-    <w:p>
-      <w:pPr>
-        <w:pStyle w:val="Compact"/>
-        <w:numPr>
-          <w:numId w:val="1025"/>
-          <w:ilvl w:val="0"/>
-        </w:numPr>
-      </w:pPr>
-      <w:r>
-        <w:t xml:space="preserve">ExpressJs</w:t>
-      </w:r>
-    </w:p>
-    <w:p>
-      <w:pPr>
-        <w:pStyle w:val="Compact"/>
-        <w:numPr>
-          <w:numId w:val="1025"/>
-          <w:ilvl w:val="0"/>
-        </w:numPr>
-      </w:pPr>
-      <w:r>
-        <w:t xml:space="preserve">ReactJS</w:t>
-      </w:r>
-    </w:p>
-    <w:p>
-      <w:pPr>
-        <w:pStyle w:val="Compact"/>
-        <w:numPr>
-          <w:numId w:val="1025"/>
-          <w:ilvl w:val="0"/>
-        </w:numPr>
-      </w:pPr>
-      <w:r>
-        <w:t xml:space="preserve">AngularJs 1.x</w:t>
-      </w:r>
-    </w:p>
-    <w:p>
-      <w:pPr>
-        <w:pStyle w:val="Compact"/>
-        <w:numPr>
-          <w:numId w:val="1025"/>
-          <w:ilvl w:val="0"/>
-        </w:numPr>
-      </w:pPr>
-      <w:r>
-        <w:t xml:space="preserve">JQuery</w:t>
+    </w:p>
+    <w:p>
+      <w:pPr>
+        <w:pStyle w:val="Compact"/>
+        <w:numPr>
+          <w:numId w:val="1026"/>
+          <w:ilvl w:val="0"/>
+        </w:numPr>
+      </w:pPr>
+      <w:r>
+        <w:t xml:space="preserve">Test Driven Design</w:t>
+      </w:r>
+    </w:p>
+    <w:p>
+      <w:pPr>
+        <w:pStyle w:val="Compact"/>
+        <w:numPr>
+          <w:numId w:val="1026"/>
+          <w:ilvl w:val="0"/>
+        </w:numPr>
+      </w:pPr>
+      <w:r>
+        <w:t xml:space="preserve">Behavioral Driven Design</w:t>
+      </w:r>
+    </w:p>
+    <w:p>
+      <w:pPr>
+        <w:pStyle w:val="Compact"/>
+        <w:numPr>
+          <w:numId w:val="1026"/>
+          <w:ilvl w:val="0"/>
+        </w:numPr>
+      </w:pPr>
+      <w:r>
+        <w:t xml:space="preserve">SOLID principle</w:t>
+      </w:r>
+    </w:p>
+    <w:p>
+      <w:pPr>
+        <w:pStyle w:val="Compact"/>
+        <w:numPr>
+          <w:numId w:val="1026"/>
+          <w:ilvl w:val="0"/>
+        </w:numPr>
+      </w:pPr>
+      <w:r>
+        <w:t xml:space="preserve">Domain Driven Design</w:t>
+      </w:r>
+    </w:p>
+    <w:p>
+      <w:pPr>
+        <w:pStyle w:val="Compact"/>
+        <w:numPr>
+          <w:numId w:val="1026"/>
+          <w:ilvl w:val="0"/>
+        </w:numPr>
+      </w:pPr>
+      <w:r>
+        <w:t xml:space="preserve">PHP Design Patterns</w:t>
       </w:r>
     </w:p>
     <w:p>
       <w:pPr>
         <w:pStyle w:val="Heading2"/>
       </w:pPr>
-      <w:bookmarkStart w:id="43" w:name="methodologies"/>
+      <w:bookmarkStart w:id="43" w:name="testing-frameworks"/>
+      <w:r>
+        <w:t xml:space="preserve">Testing Frameworks</w:t>
+      </w:r>
       <w:bookmarkEnd w:id="43"/>
-      <w:r>
-        <w:t xml:space="preserve">Methodologies</w:t>
-      </w:r>
-    </w:p>
-    <w:p>
-      <w:pPr>
-        <w:pStyle w:val="Compact"/>
-        <w:numPr>
-          <w:numId w:val="1026"/>
-          <w:ilvl w:val="0"/>
-        </w:numPr>
-      </w:pPr>
-      <w:r>
-        <w:t xml:space="preserve">Test Driven Design</w:t>
-      </w:r>
-    </w:p>
-    <w:p>
-      <w:pPr>
-        <w:pStyle w:val="Compact"/>
-        <w:numPr>
-          <w:numId w:val="1026"/>
-          <w:ilvl w:val="0"/>
-        </w:numPr>
-      </w:pPr>
-      <w:r>
-        <w:t xml:space="preserve">Behavioral Driven Design</w:t>
-      </w:r>
-    </w:p>
-    <w:p>
-      <w:pPr>
-        <w:pStyle w:val="Compact"/>
-        <w:numPr>
-          <w:numId w:val="1026"/>
-          <w:ilvl w:val="0"/>
-        </w:numPr>
-      </w:pPr>
-      <w:r>
-        <w:t xml:space="preserve">SOLID principle</w:t>
-      </w:r>
-    </w:p>
-    <w:p>
-      <w:pPr>
-        <w:pStyle w:val="Compact"/>
-        <w:numPr>
-          <w:numId w:val="1026"/>
-          <w:ilvl w:val="0"/>
-        </w:numPr>
-      </w:pPr>
-      <w:r>
-        <w:t xml:space="preserve">Domain Driven Design</w:t>
-      </w:r>
-    </w:p>
-    <w:p>
-      <w:pPr>
-        <w:pStyle w:val="Compact"/>
-        <w:numPr>
-          <w:numId w:val="1026"/>
-          <w:ilvl w:val="0"/>
-        </w:numPr>
-      </w:pPr>
-      <w:r>
-        <w:t xml:space="preserve">PHP Design Patterns</w:t>
+    </w:p>
+    <w:p>
+      <w:pPr>
+        <w:pStyle w:val="Compact"/>
+        <w:numPr>
+          <w:numId w:val="1027"/>
+          <w:ilvl w:val="0"/>
+        </w:numPr>
+      </w:pPr>
+      <w:r>
+        <w:t xml:space="preserve">PHP Codeception</w:t>
+      </w:r>
+    </w:p>
+    <w:p>
+      <w:pPr>
+        <w:pStyle w:val="Compact"/>
+        <w:numPr>
+          <w:numId w:val="1027"/>
+          <w:ilvl w:val="0"/>
+        </w:numPr>
+      </w:pPr>
+      <w:r>
+        <w:t xml:space="preserve">PhpUnit</w:t>
+      </w:r>
+    </w:p>
+    <w:p>
+      <w:pPr>
+        <w:pStyle w:val="Compact"/>
+        <w:numPr>
+          <w:numId w:val="1027"/>
+          <w:ilvl w:val="0"/>
+        </w:numPr>
+      </w:pPr>
+      <w:r>
+        <w:t xml:space="preserve">Python pytest</w:t>
+      </w:r>
+    </w:p>
+    <w:p>
+      <w:pPr>
+        <w:pStyle w:val="Compact"/>
+        <w:numPr>
+          <w:numId w:val="1027"/>
+          <w:ilvl w:val="0"/>
+        </w:numPr>
+      </w:pPr>
+      <w:r>
+        <w:t xml:space="preserve">Python unittest</w:t>
       </w:r>
     </w:p>
     <w:p>
       <w:pPr>
         <w:pStyle w:val="Heading2"/>
       </w:pPr>
-      <w:bookmarkStart w:id="44" w:name="testing-frameworks"/>
+      <w:bookmarkStart w:id="44" w:name="operating-systems"/>
+      <w:r>
+        <w:t xml:space="preserve">Operating Systems</w:t>
+      </w:r>
       <w:bookmarkEnd w:id="44"/>
-      <w:r>
-        <w:t xml:space="preserve">Testing Frameworks</w:t>
-      </w:r>
-    </w:p>
-    <w:p>
-      <w:pPr>
-        <w:pStyle w:val="Compact"/>
-        <w:numPr>
-          <w:numId w:val="1027"/>
-          <w:ilvl w:val="0"/>
-        </w:numPr>
-      </w:pPr>
-      <w:r>
-        <w:t xml:space="preserve">PHP Codeception</w:t>
-      </w:r>
-    </w:p>
-    <w:p>
-      <w:pPr>
-        <w:pStyle w:val="Compact"/>
-        <w:numPr>
-          <w:numId w:val="1027"/>
-          <w:ilvl w:val="0"/>
-        </w:numPr>
-      </w:pPr>
-      <w:r>
-        <w:t xml:space="preserve">PhpUnit</w:t>
-      </w:r>
-    </w:p>
-    <w:p>
-      <w:pPr>
-        <w:pStyle w:val="Compact"/>
-        <w:numPr>
-          <w:numId w:val="1027"/>
-          <w:ilvl w:val="0"/>
-        </w:numPr>
-      </w:pPr>
-      <w:r>
-        <w:t xml:space="preserve">Python pytest</w:t>
-      </w:r>
-    </w:p>
-    <w:p>
-      <w:pPr>
-        <w:pStyle w:val="Compact"/>
-        <w:numPr>
-          <w:numId w:val="1027"/>
-          <w:ilvl w:val="0"/>
-        </w:numPr>
-      </w:pPr>
-      <w:r>
-        <w:t xml:space="preserve">Python unittest</w:t>
+    </w:p>
+    <w:p>
+      <w:pPr>
+        <w:pStyle w:val="Compact"/>
+        <w:numPr>
+          <w:numId w:val="1028"/>
+          <w:ilvl w:val="0"/>
+        </w:numPr>
+      </w:pPr>
+      <w:r>
+        <w:t xml:space="preserve">Linux Mint</w:t>
+      </w:r>
+    </w:p>
+    <w:p>
+      <w:pPr>
+        <w:pStyle w:val="Compact"/>
+        <w:numPr>
+          <w:numId w:val="1028"/>
+          <w:ilvl w:val="0"/>
+        </w:numPr>
+      </w:pPr>
+      <w:r>
+        <w:t xml:space="preserve">Ubuntu</w:t>
+      </w:r>
+    </w:p>
+    <w:p>
+      <w:pPr>
+        <w:pStyle w:val="Compact"/>
+        <w:numPr>
+          <w:numId w:val="1028"/>
+          <w:ilvl w:val="0"/>
+        </w:numPr>
+      </w:pPr>
+      <w:r>
+        <w:t xml:space="preserve">ArchLinux</w:t>
+      </w:r>
+    </w:p>
+    <w:p>
+      <w:pPr>
+        <w:pStyle w:val="Compact"/>
+        <w:numPr>
+          <w:numId w:val="1028"/>
+          <w:ilvl w:val="0"/>
+        </w:numPr>
+      </w:pPr>
+      <w:r>
+        <w:t xml:space="preserve">Debian</w:t>
+      </w:r>
+    </w:p>
+    <w:p>
+      <w:pPr>
+        <w:pStyle w:val="Compact"/>
+        <w:numPr>
+          <w:numId w:val="1028"/>
+          <w:ilvl w:val="0"/>
+        </w:numPr>
+      </w:pPr>
+      <w:r>
+        <w:t xml:space="preserve">CentOS</w:t>
       </w:r>
     </w:p>
     <w:p>
       <w:pPr>
         <w:pStyle w:val="Heading2"/>
       </w:pPr>
-      <w:bookmarkStart w:id="45" w:name="operating-systems"/>
+      <w:bookmarkStart w:id="45" w:name="databases"/>
+      <w:r>
+        <w:t xml:space="preserve">Databases</w:t>
+      </w:r>
       <w:bookmarkEnd w:id="45"/>
-      <w:r>
-        <w:t xml:space="preserve">Operating Systems</w:t>
-      </w:r>
-    </w:p>
-    <w:p>
-      <w:pPr>
-        <w:pStyle w:val="Compact"/>
-        <w:numPr>
-          <w:numId w:val="1028"/>
-          <w:ilvl w:val="0"/>
-        </w:numPr>
-      </w:pPr>
-      <w:r>
-        <w:t xml:space="preserve">Linux Mint</w:t>
-      </w:r>
-    </w:p>
-    <w:p>
-      <w:pPr>
-        <w:pStyle w:val="Compact"/>
-        <w:numPr>
-          <w:numId w:val="1028"/>
-          <w:ilvl w:val="0"/>
-        </w:numPr>
-      </w:pPr>
-      <w:r>
-        <w:t xml:space="preserve">Ubuntu</w:t>
-      </w:r>
-    </w:p>
-    <w:p>
-      <w:pPr>
-        <w:pStyle w:val="Compact"/>
-        <w:numPr>
-          <w:numId w:val="1028"/>
-          <w:ilvl w:val="0"/>
-        </w:numPr>
-      </w:pPr>
-      <w:r>
-        <w:t xml:space="preserve">ArchLinux</w:t>
-      </w:r>
-    </w:p>
-    <w:p>
-      <w:pPr>
-        <w:pStyle w:val="Compact"/>
-        <w:numPr>
-          <w:numId w:val="1028"/>
-          <w:ilvl w:val="0"/>
-        </w:numPr>
-      </w:pPr>
-      <w:r>
-        <w:t xml:space="preserve">Debian</w:t>
-      </w:r>
-    </w:p>
-    <w:p>
-      <w:pPr>
-        <w:pStyle w:val="Compact"/>
-        <w:numPr>
-          <w:numId w:val="1028"/>
-          <w:ilvl w:val="0"/>
-        </w:numPr>
-      </w:pPr>
-      <w:r>
-        <w:t xml:space="preserve">CentOS</w:t>
+    </w:p>
+    <w:p>
+      <w:pPr>
+        <w:pStyle w:val="Compact"/>
+        <w:numPr>
+          <w:numId w:val="1029"/>
+          <w:ilvl w:val="0"/>
+        </w:numPr>
+      </w:pPr>
+      <w:r>
+        <w:t xml:space="preserve">MySQL 5</w:t>
+      </w:r>
+    </w:p>
+    <w:p>
+      <w:pPr>
+        <w:pStyle w:val="Compact"/>
+        <w:numPr>
+          <w:numId w:val="1029"/>
+          <w:ilvl w:val="0"/>
+        </w:numPr>
+      </w:pPr>
+      <w:r>
+        <w:t xml:space="preserve">SQLite</w:t>
+      </w:r>
+    </w:p>
+    <w:p>
+      <w:pPr>
+        <w:pStyle w:val="Compact"/>
+        <w:numPr>
+          <w:numId w:val="1029"/>
+          <w:ilvl w:val="0"/>
+        </w:numPr>
+      </w:pPr>
+      <w:r>
+        <w:t xml:space="preserve">MongoDB</w:t>
+      </w:r>
+    </w:p>
+    <w:p>
+      <w:pPr>
+        <w:pStyle w:val="Compact"/>
+        <w:numPr>
+          <w:numId w:val="1029"/>
+          <w:ilvl w:val="0"/>
+        </w:numPr>
+      </w:pPr>
+      <w:r>
+        <w:t xml:space="preserve">Redis</w:t>
+      </w:r>
+    </w:p>
+    <w:p>
+      <w:pPr>
+        <w:pStyle w:val="Compact"/>
+        <w:numPr>
+          <w:numId w:val="1029"/>
+          <w:ilvl w:val="0"/>
+        </w:numPr>
+      </w:pPr>
+      <w:r>
+        <w:t xml:space="preserve">ElasticSearch</w:t>
       </w:r>
     </w:p>
     <w:p>
       <w:pPr>
         <w:pStyle w:val="Heading2"/>
       </w:pPr>
-      <w:bookmarkStart w:id="46" w:name="databases"/>
+      <w:bookmarkStart w:id="46" w:name="javascript-task-runners"/>
+      <w:r>
+        <w:t xml:space="preserve">Javascript task runners</w:t>
+      </w:r>
       <w:bookmarkEnd w:id="46"/>
-      <w:r>
-        <w:t xml:space="preserve">Databases</w:t>
-      </w:r>
-    </w:p>
-    <w:p>
-      <w:pPr>
-        <w:pStyle w:val="Compact"/>
-        <w:numPr>
-          <w:numId w:val="1029"/>
-          <w:ilvl w:val="0"/>
-        </w:numPr>
-      </w:pPr>
-      <w:r>
-        <w:t xml:space="preserve">MySQL 5</w:t>
-      </w:r>
-    </w:p>
-    <w:p>
-      <w:pPr>
-        <w:pStyle w:val="Compact"/>
-        <w:numPr>
-          <w:numId w:val="1029"/>
-          <w:ilvl w:val="0"/>
-        </w:numPr>
-      </w:pPr>
-      <w:r>
-        <w:t xml:space="preserve">SQLite</w:t>
-      </w:r>
-    </w:p>
-    <w:p>
-      <w:pPr>
-        <w:pStyle w:val="Compact"/>
-        <w:numPr>
-          <w:numId w:val="1029"/>
-          <w:ilvl w:val="0"/>
-        </w:numPr>
-      </w:pPr>
-      <w:r>
-        <w:t xml:space="preserve">MongoDB</w:t>
-      </w:r>
-    </w:p>
-    <w:p>
-      <w:pPr>
-        <w:pStyle w:val="Compact"/>
-        <w:numPr>
-          <w:numId w:val="1029"/>
-          <w:ilvl w:val="0"/>
-        </w:numPr>
-      </w:pPr>
-      <w:r>
-        <w:t xml:space="preserve">Redis</w:t>
-      </w:r>
-    </w:p>
-    <w:p>
-      <w:pPr>
-        <w:pStyle w:val="Compact"/>
-        <w:numPr>
-          <w:numId w:val="1029"/>
-          <w:ilvl w:val="0"/>
-        </w:numPr>
-      </w:pPr>
-      <w:r>
-        <w:t xml:space="preserve">ElasticSearch</w:t>
+    </w:p>
+    <w:p>
+      <w:pPr>
+        <w:pStyle w:val="Compact"/>
+        <w:numPr>
+          <w:numId w:val="1030"/>
+          <w:ilvl w:val="0"/>
+        </w:numPr>
+      </w:pPr>
+      <w:r>
+        <w:t xml:space="preserve">GruntJS</w:t>
+      </w:r>
+    </w:p>
+    <w:p>
+      <w:pPr>
+        <w:pStyle w:val="Compact"/>
+        <w:numPr>
+          <w:numId w:val="1030"/>
+          <w:ilvl w:val="0"/>
+        </w:numPr>
+      </w:pPr>
+      <w:r>
+        <w:t xml:space="preserve">Gulp</w:t>
       </w:r>
     </w:p>
     <w:p>
       <w:pPr>
         <w:pStyle w:val="Heading2"/>
       </w:pPr>
-      <w:bookmarkStart w:id="47" w:name="javascript-task-runners"/>
+      <w:bookmarkStart w:id="47" w:name="deployers"/>
+      <w:r>
+        <w:t xml:space="preserve">Deployers</w:t>
+      </w:r>
       <w:bookmarkEnd w:id="47"/>
-      <w:r>
-        <w:t xml:space="preserve">Javascript task runners</w:t>
-      </w:r>
-    </w:p>
-    <w:p>
-      <w:pPr>
-        <w:pStyle w:val="Compact"/>
-        <w:numPr>
-          <w:numId w:val="1030"/>
-          <w:ilvl w:val="0"/>
-        </w:numPr>
-      </w:pPr>
-      <w:r>
-        <w:t xml:space="preserve">GruntJS</w:t>
-      </w:r>
-    </w:p>
-    <w:p>
-      <w:pPr>
-        <w:pStyle w:val="Compact"/>
-        <w:numPr>
-          <w:numId w:val="1030"/>
-          <w:ilvl w:val="0"/>
-        </w:numPr>
-      </w:pPr>
-      <w:r>
-        <w:t xml:space="preserve">Gulp</w:t>
+    </w:p>
+    <w:p>
+      <w:pPr>
+        <w:pStyle w:val="Compact"/>
+        <w:numPr>
+          <w:numId w:val="1031"/>
+          <w:ilvl w:val="0"/>
+        </w:numPr>
+      </w:pPr>
+      <w:r>
+        <w:t xml:space="preserve">Jenkins</w:t>
+      </w:r>
+    </w:p>
+    <w:p>
+      <w:pPr>
+        <w:pStyle w:val="Compact"/>
+        <w:numPr>
+          <w:numId w:val="1031"/>
+          <w:ilvl w:val="0"/>
+        </w:numPr>
+      </w:pPr>
+      <w:r>
+        <w:t xml:space="preserve">Capistrano</w:t>
       </w:r>
     </w:p>
     <w:p>
       <w:pPr>
         <w:pStyle w:val="Heading2"/>
       </w:pPr>
-      <w:bookmarkStart w:id="48" w:name="deployers"/>
+      <w:bookmarkStart w:id="48" w:name="version-control-systems"/>
+      <w:r>
+        <w:t xml:space="preserve">Version control systems</w:t>
+      </w:r>
       <w:bookmarkEnd w:id="48"/>
-      <w:r>
-        <w:t xml:space="preserve">Deployers</w:t>
-      </w:r>
-    </w:p>
-    <w:p>
-      <w:pPr>
-        <w:pStyle w:val="Compact"/>
-        <w:numPr>
-          <w:numId w:val="1031"/>
-          <w:ilvl w:val="0"/>
-        </w:numPr>
-      </w:pPr>
-      <w:r>
-        <w:t xml:space="preserve">Jenkins</w:t>
-      </w:r>
-    </w:p>
-    <w:p>
-      <w:pPr>
-        <w:pStyle w:val="Compact"/>
-        <w:numPr>
-          <w:numId w:val="1031"/>
-          <w:ilvl w:val="0"/>
-        </w:numPr>
-      </w:pPr>
-      <w:r>
-        <w:t xml:space="preserve">Capistrano</w:t>
+    </w:p>
+    <w:p>
+      <w:pPr>
+        <w:pStyle w:val="Compact"/>
+        <w:numPr>
+          <w:numId w:val="1032"/>
+          <w:ilvl w:val="0"/>
+        </w:numPr>
+      </w:pPr>
+      <w:r>
+        <w:t xml:space="preserve">Git</w:t>
+      </w:r>
+    </w:p>
+    <w:p>
+      <w:pPr>
+        <w:pStyle w:val="Compact"/>
+        <w:numPr>
+          <w:numId w:val="1032"/>
+          <w:ilvl w:val="0"/>
+        </w:numPr>
+      </w:pPr>
+      <w:r>
+        <w:t xml:space="preserve">Github</w:t>
+      </w:r>
+    </w:p>
+    <w:p>
+      <w:pPr>
+        <w:pStyle w:val="Compact"/>
+        <w:numPr>
+          <w:numId w:val="1032"/>
+          <w:ilvl w:val="0"/>
+        </w:numPr>
+      </w:pPr>
+      <w:r>
+        <w:t xml:space="preserve">BitBucket</w:t>
       </w:r>
     </w:p>
     <w:p>
       <w:pPr>
         <w:pStyle w:val="Heading2"/>
       </w:pPr>
-      <w:bookmarkStart w:id="49" w:name="version-control-systems"/>
+      <w:bookmarkStart w:id="49" w:name="mysql-admin"/>
+      <w:r>
+        <w:t xml:space="preserve">MySQL Admin</w:t>
+      </w:r>
       <w:bookmarkEnd w:id="49"/>
-      <w:r>
-        <w:t xml:space="preserve">Version control systems</w:t>
-      </w:r>
-    </w:p>
-    <w:p>
-      <w:pPr>
-        <w:pStyle w:val="Compact"/>
-        <w:numPr>
-          <w:numId w:val="1032"/>
-          <w:ilvl w:val="0"/>
-        </w:numPr>
-      </w:pPr>
-      <w:r>
-        <w:t xml:space="preserve">Git</w:t>
-      </w:r>
-    </w:p>
-    <w:p>
-      <w:pPr>
-        <w:pStyle w:val="Compact"/>
-        <w:numPr>
-          <w:numId w:val="1032"/>
-          <w:ilvl w:val="0"/>
-        </w:numPr>
-      </w:pPr>
-      <w:r>
-        <w:t xml:space="preserve">Github</w:t>
-      </w:r>
-    </w:p>
-    <w:p>
-      <w:pPr>
-        <w:pStyle w:val="Compact"/>
-        <w:numPr>
-          <w:numId w:val="1032"/>
-          <w:ilvl w:val="0"/>
-        </w:numPr>
-      </w:pPr>
-      <w:r>
-        <w:t xml:space="preserve">BitBucket</w:t>
+    </w:p>
+    <w:p>
+      <w:pPr>
+        <w:pStyle w:val="Compact"/>
+        <w:numPr>
+          <w:numId w:val="1033"/>
+          <w:ilvl w:val="0"/>
+        </w:numPr>
+      </w:pPr>
+      <w:r>
+        <w:t xml:space="preserve">MySQL Workbench</w:t>
+      </w:r>
+    </w:p>
+    <w:p>
+      <w:pPr>
+        <w:pStyle w:val="Compact"/>
+        <w:numPr>
+          <w:numId w:val="1033"/>
+          <w:ilvl w:val="0"/>
+        </w:numPr>
+      </w:pPr>
+      <w:r>
+        <w:t xml:space="preserve">DBeaver</w:t>
+      </w:r>
+    </w:p>
+    <w:p>
+      <w:pPr>
+        <w:pStyle w:val="Compact"/>
+        <w:numPr>
+          <w:numId w:val="1033"/>
+          <w:ilvl w:val="0"/>
+        </w:numPr>
+      </w:pPr>
+      <w:r>
+        <w:t xml:space="preserve">phpMyAdmin</w:t>
+      </w:r>
+    </w:p>
+    <w:p>
+      <w:pPr>
+        <w:pStyle w:val="Compact"/>
+        <w:numPr>
+          <w:numId w:val="1033"/>
+          <w:ilvl w:val="0"/>
+        </w:numPr>
+      </w:pPr>
+      <w:r>
+        <w:t xml:space="preserve">Adminer</w:t>
       </w:r>
     </w:p>
     <w:p>
       <w:pPr>
         <w:pStyle w:val="Heading2"/>
       </w:pPr>
-      <w:bookmarkStart w:id="50" w:name="mysql-admin"/>
+      <w:bookmarkStart w:id="50" w:name="package-managers"/>
+      <w:r>
+        <w:t xml:space="preserve">Package managers</w:t>
+      </w:r>
       <w:bookmarkEnd w:id="50"/>
-      <w:r>
-        <w:t xml:space="preserve">MySQL Admin</w:t>
-      </w:r>
-    </w:p>
-    <w:p>
-      <w:pPr>
-        <w:pStyle w:val="Compact"/>
-        <w:numPr>
-          <w:numId w:val="1033"/>
-          <w:ilvl w:val="0"/>
-        </w:numPr>
-      </w:pPr>
-      <w:r>
-        <w:t xml:space="preserve">MySQL Workbench</w:t>
-      </w:r>
-    </w:p>
-    <w:p>
-      <w:pPr>
-        <w:pStyle w:val="Compact"/>
-        <w:numPr>
-          <w:numId w:val="1033"/>
-          <w:ilvl w:val="0"/>
-        </w:numPr>
-      </w:pPr>
-      <w:r>
-        <w:t xml:space="preserve">DBeaver</w:t>
-      </w:r>
-    </w:p>
-    <w:p>
-      <w:pPr>
-        <w:pStyle w:val="Compact"/>
-        <w:numPr>
-          <w:numId w:val="1033"/>
-          <w:ilvl w:val="0"/>
-        </w:numPr>
-      </w:pPr>
-      <w:r>
-        <w:t xml:space="preserve">phpMyAdmin</w:t>
-      </w:r>
-    </w:p>
-    <w:p>
-      <w:pPr>
-        <w:pStyle w:val="Compact"/>
-        <w:numPr>
-          <w:numId w:val="1033"/>
-          <w:ilvl w:val="0"/>
-        </w:numPr>
-      </w:pPr>
-      <w:r>
-        <w:t xml:space="preserve">Adminer</w:t>
+    </w:p>
+    <w:p>
+      <w:pPr>
+        <w:pStyle w:val="Compact"/>
+        <w:numPr>
+          <w:numId w:val="1034"/>
+          <w:ilvl w:val="0"/>
+        </w:numPr>
+      </w:pPr>
+      <w:r>
+        <w:t xml:space="preserve">composer</w:t>
+      </w:r>
+    </w:p>
+    <w:p>
+      <w:pPr>
+        <w:pStyle w:val="Compact"/>
+        <w:numPr>
+          <w:numId w:val="1034"/>
+          <w:ilvl w:val="0"/>
+        </w:numPr>
+      </w:pPr>
+      <w:r>
+        <w:t xml:space="preserve">npm</w:t>
+      </w:r>
+    </w:p>
+    <w:p>
+      <w:pPr>
+        <w:pStyle w:val="Compact"/>
+        <w:numPr>
+          <w:numId w:val="1034"/>
+          <w:ilvl w:val="0"/>
+        </w:numPr>
+      </w:pPr>
+      <w:r>
+        <w:t xml:space="preserve">bower</w:t>
+      </w:r>
+    </w:p>
+    <w:p>
+      <w:pPr>
+        <w:pStyle w:val="Compact"/>
+        <w:numPr>
+          <w:numId w:val="1034"/>
+          <w:ilvl w:val="0"/>
+        </w:numPr>
+      </w:pPr>
+      <w:r>
+        <w:t xml:space="preserve">pip, virtualenv, venv, anaconda</w:t>
       </w:r>
     </w:p>
     <w:p>
       <w:pPr>
         <w:pStyle w:val="Heading2"/>
       </w:pPr>
-      <w:bookmarkStart w:id="51" w:name="package-managers"/>
+      <w:bookmarkStart w:id="51" w:name="environments"/>
+      <w:r>
+        <w:t xml:space="preserve">Environments</w:t>
+      </w:r>
       <w:bookmarkEnd w:id="51"/>
-      <w:r>
-        <w:t xml:space="preserve">Package managers</w:t>
-      </w:r>
-    </w:p>
-    <w:p>
-      <w:pPr>
-        <w:pStyle w:val="Compact"/>
-        <w:numPr>
-          <w:numId w:val="1034"/>
-          <w:ilvl w:val="0"/>
-        </w:numPr>
-      </w:pPr>
-      <w:r>
-        <w:t xml:space="preserve">composer</w:t>
-      </w:r>
-    </w:p>
-    <w:p>
-      <w:pPr>
-        <w:pStyle w:val="Compact"/>
-        <w:numPr>
-          <w:numId w:val="1034"/>
-          <w:ilvl w:val="0"/>
-        </w:numPr>
-      </w:pPr>
-      <w:r>
-        <w:t xml:space="preserve">npm</w:t>
-      </w:r>
-    </w:p>
-    <w:p>
-      <w:pPr>
-        <w:pStyle w:val="Compact"/>
-        <w:numPr>
-          <w:numId w:val="1034"/>
-          <w:ilvl w:val="0"/>
-        </w:numPr>
-      </w:pPr>
-      <w:r>
-        <w:t xml:space="preserve">bower</w:t>
-      </w:r>
-    </w:p>
-    <w:p>
-      <w:pPr>
-        <w:pStyle w:val="Compact"/>
-        <w:numPr>
-          <w:numId w:val="1034"/>
-          <w:ilvl w:val="0"/>
-        </w:numPr>
-      </w:pPr>
-      <w:r>
-        <w:t xml:space="preserve">pip, virtualenv, venv, anaconda</w:t>
+    </w:p>
+    <w:p>
+      <w:pPr>
+        <w:pStyle w:val="Compact"/>
+        <w:numPr>
+          <w:numId w:val="1035"/>
+          <w:ilvl w:val="0"/>
+        </w:numPr>
+      </w:pPr>
+      <w:r>
+        <w:t xml:space="preserve">Vagrant</w:t>
+      </w:r>
+    </w:p>
+    <w:p>
+      <w:pPr>
+        <w:pStyle w:val="Compact"/>
+        <w:numPr>
+          <w:numId w:val="1035"/>
+          <w:ilvl w:val="0"/>
+        </w:numPr>
+      </w:pPr>
+      <w:r>
+        <w:t xml:space="preserve">Virtualbox</w:t>
+      </w:r>
+    </w:p>
+    <w:p>
+      <w:pPr>
+        <w:pStyle w:val="Compact"/>
+        <w:numPr>
+          <w:numId w:val="1035"/>
+          <w:ilvl w:val="0"/>
+        </w:numPr>
+      </w:pPr>
+      <w:r>
+        <w:t xml:space="preserve">Docker</w:t>
       </w:r>
     </w:p>
     <w:p>
       <w:pPr>
         <w:pStyle w:val="Heading2"/>
       </w:pPr>
-      <w:bookmarkStart w:id="52" w:name="environments"/>
+      <w:bookmarkStart w:id="52" w:name="cloud-services"/>
+      <w:r>
+        <w:t xml:space="preserve">Cloud services</w:t>
+      </w:r>
       <w:bookmarkEnd w:id="52"/>
-      <w:r>
-        <w:t xml:space="preserve">Environments</w:t>
-      </w:r>
-    </w:p>
-    <w:p>
-      <w:pPr>
-        <w:pStyle w:val="Compact"/>
-        <w:numPr>
-          <w:numId w:val="1035"/>
-          <w:ilvl w:val="0"/>
-        </w:numPr>
-      </w:pPr>
-      <w:r>
-        <w:t xml:space="preserve">Vagrant</w:t>
-      </w:r>
-    </w:p>
-    <w:p>
-      <w:pPr>
-        <w:pStyle w:val="Compact"/>
-        <w:numPr>
-          <w:numId w:val="1035"/>
-          <w:ilvl w:val="0"/>
-        </w:numPr>
-      </w:pPr>
-      <w:r>
-        <w:t xml:space="preserve">Virtualbox</w:t>
-      </w:r>
-    </w:p>
-    <w:p>
-      <w:pPr>
-        <w:pStyle w:val="Compact"/>
-        <w:numPr>
-          <w:numId w:val="1035"/>
-          <w:ilvl w:val="0"/>
-        </w:numPr>
-      </w:pPr>
-      <w:r>
-        <w:t xml:space="preserve">Docker</w:t>
-      </w:r>
-    </w:p>
-    <w:p>
-      <w:pPr>
-        <w:pStyle w:val="Heading2"/>
-      </w:pPr>
-      <w:bookmarkStart w:id="53" w:name="cloud-services"/>
+    </w:p>
+    <w:p>
+      <w:pPr>
+        <w:pStyle w:val="Compact"/>
+        <w:numPr>
+          <w:numId w:val="1036"/>
+          <w:ilvl w:val="0"/>
+        </w:numPr>
+      </w:pPr>
+      <w:r>
+        <w:t xml:space="preserve">AmazonS3</w:t>
+      </w:r>
+    </w:p>
+    <w:p>
+      <w:pPr>
+        <w:pStyle w:val="Heading1"/>
+      </w:pPr>
+      <w:bookmarkStart w:id="53" w:name="education"/>
+      <w:r>
+        <w:t xml:space="preserve">Education</w:t>
+      </w:r>
       <w:bookmarkEnd w:id="53"/>
-      <w:r>
-        <w:t xml:space="preserve">Cloud services</w:t>
-      </w:r>
-    </w:p>
-    <w:p>
-      <w:pPr>
-        <w:pStyle w:val="Compact"/>
-        <w:numPr>
-          <w:numId w:val="1036"/>
-          <w:ilvl w:val="0"/>
-        </w:numPr>
-      </w:pPr>
-      <w:r>
-        <w:t xml:space="preserve">AmazonS3</w:t>
-      </w:r>
-    </w:p>
-    <w:p>
-      <w:pPr>
-        <w:pStyle w:val="Heading1"/>
-      </w:pPr>
-      <w:bookmarkStart w:id="54" w:name="education"/>
-      <w:bookmarkEnd w:id="54"/>
-      <w:r>
-        <w:t xml:space="preserve">Education</w:t>
-      </w:r>
     </w:p>
     <w:p>
       <w:pPr>
         <w:pStyle w:val="FirstParagraph"/>
       </w:pPr>
-      <w:hyperlink r:id="rId22">
+      <w:hyperlink r:id="rId21">
         <w:r>
           <w:rPr>
             <w:rStyle w:val="Hyperlink"/>
@@ -2633,11 +2675,11 @@
       <w:pPr>
         <w:pStyle w:val="Heading2"/>
       </w:pPr>
-      <w:bookmarkStart w:id="55" w:name="asian-institute-of-computer-studies"/>
-      <w:bookmarkEnd w:id="55"/>
+      <w:bookmarkStart w:id="54" w:name="asian-institute-of-computer-studies"/>
       <w:r>
         <w:t xml:space="preserve">Asian Institute of Computer Studies</w:t>
       </w:r>
+      <w:bookmarkEnd w:id="54"/>
     </w:p>
     <w:p>
       <w:pPr>
@@ -2684,11 +2726,11 @@
       <w:pPr>
         <w:pStyle w:val="Heading2"/>
       </w:pPr>
-      <w:bookmarkStart w:id="56" w:name="genetic-computer-institute"/>
-      <w:bookmarkEnd w:id="56"/>
+      <w:bookmarkStart w:id="55" w:name="genetic-computer-institute"/>
       <w:r>
         <w:t xml:space="preserve">Genetic Computer Institute</w:t>
       </w:r>
+      <w:bookmarkEnd w:id="55"/>
     </w:p>
     <w:p>
       <w:pPr>
@@ -2713,11 +2755,11 @@
       <w:pPr>
         <w:pStyle w:val="Heading2"/>
       </w:pPr>
-      <w:bookmarkStart w:id="57" w:name="st.-elizabeth-seton-school"/>
-      <w:bookmarkEnd w:id="57"/>
-      <w:r>
-        <w:t xml:space="preserve">St. Elizabeth Seton School</w:t>
-      </w:r>
+      <w:bookmarkStart w:id="56" w:name="st.-elizabeth-seton-school"/>
+      <w:r>
+        <w:t xml:space="preserve">St. Elizabeth Seton School</w:t>
+      </w:r>
+      <w:bookmarkEnd w:id="56"/>
     </w:p>
     <w:p>
       <w:pPr>
@@ -2764,11 +2806,11 @@
       <w:pPr>
         <w:pStyle w:val="Heading2"/>
       </w:pPr>
-      <w:bookmarkStart w:id="58" w:name="holy-child-catholic-school"/>
-      <w:bookmarkEnd w:id="58"/>
+      <w:bookmarkStart w:id="57" w:name="holy-child-catholic-school"/>
       <w:r>
         <w:t xml:space="preserve">Holy Child Catholic School</w:t>
       </w:r>
+      <w:bookmarkEnd w:id="57"/>
     </w:p>
     <w:p>
       <w:pPr>
@@ -2809,18 +2851,22 @@
         <w:pStyle w:val="BlockText"/>
       </w:pPr>
       <w:r>
-        <w:t xml:space="preserve">Generated using pandoc 1.19.2.4</w:t>
-      </w:r>
-      <w:r>
-        <w:br w:type="textWrapping"/>
-      </w:r>
-      <w:r>
-        <w:t xml:space="preserve">Last update: March 19, 2020</w:t>
+        <w:t xml:space="preserve">Generated using pandoc 2.7.3</w:t>
+      </w:r>
+      <w:r>
+        <w:br/>
+      </w:r>
+      <w:r>
+        <w:t xml:space="preserve">Last update: December 05, 2020</w:t>
       </w:r>
     </w:p>
     <w:sectPr/>
   </w:body>
 </w:document>
+</file>
+
+<file path=word/comments.xml><?xml version="1.0" encoding="utf-8"?>
+<w:comments xmlns:w="http://schemas.openxmlformats.org/wordprocessingml/2006/main" xmlns:m="http://schemas.openxmlformats.org/officeDocument/2006/math" xmlns:r="http://schemas.openxmlformats.org/officeDocument/2006/relationships" xmlns:o="urn:schemas-microsoft-com:office:office" xmlns:v="urn:schemas-microsoft-com:vml" xmlns:w10="urn:schemas-microsoft-com:office:word" xmlns:a="http://schemas.openxmlformats.org/drawingml/2006/main" xmlns:pic="http://schemas.openxmlformats.org/drawingml/2006/picture" xmlns:wp="http://schemas.openxmlformats.org/drawingml/2006/wordprocessingDrawing"/>
 </file>
 
 <file path=word/footnotes.xml><?xml version="1.0" encoding="utf-8"?>
@@ -2844,8 +2890,8 @@
 
 <file path=word/numbering.xml><?xml version="1.0" encoding="utf-8"?>
 <w:numbering xmlns:w="http://schemas.openxmlformats.org/wordprocessingml/2006/main">
-  <w:abstractNum w:abstractNumId="0">
-    <w:nsid w:val="e17f69ba"/>
+  <w:abstractNum w:abstractNumId="990">
+    <w:nsid w:val="2c1ae401"/>
     <w:multiLevelType w:val="multilevel"/>
     <w:lvl w:ilvl="0">
       <w:numFmt w:val="bullet"/>
@@ -2924,90 +2970,31 @@
         <w:ind w:left="4800" w:hanging="480"/>
       </w:pPr>
     </w:lvl>
-  </w:abstractNum>
-  <w:abstractNum w:abstractNumId="990">
-    <w:nsid w:val="903ca917"/>
-    <w:multiLevelType w:val="multilevel"/>
-    <w:lvl w:ilvl="0">
+    <w:lvl w:ilvl="7">
       <w:numFmt w:val="bullet"/>
       <w:lvlText w:val=" "/>
       <w:lvlJc w:val="left"/>
       <w:pPr>
         <w:tabs>
-          <w:tab w:val="num" w:pos="0"/>
+          <w:tab w:val="num" w:pos="5040"/>
         </w:tabs>
-        <w:ind w:left="480" w:hanging="480"/>
+        <w:ind w:left="5520" w:hanging="480"/>
       </w:pPr>
     </w:lvl>
-    <w:lvl w:ilvl="1">
+    <w:lvl w:ilvl="8">
       <w:numFmt w:val="bullet"/>
       <w:lvlText w:val=" "/>
       <w:lvlJc w:val="left"/>
       <w:pPr>
         <w:tabs>
-          <w:tab w:val="num" w:pos="720"/>
+          <w:tab w:val="num" w:pos="5760"/>
         </w:tabs>
-        <w:ind w:left="1200" w:hanging="480"/>
-      </w:pPr>
-    </w:lvl>
-    <w:lvl w:ilvl="2">
-      <w:numFmt w:val="bullet"/>
-      <w:lvlText w:val=" "/>
-      <w:lvlJc w:val="left"/>
-      <w:pPr>
-        <w:tabs>
-          <w:tab w:val="num" w:pos="1440"/>
-        </w:tabs>
-        <w:ind w:left="1920" w:hanging="480"/>
-      </w:pPr>
-    </w:lvl>
-    <w:lvl w:ilvl="3">
-      <w:numFmt w:val="bullet"/>
-      <w:lvlText w:val=" "/>
-      <w:lvlJc w:val="left"/>
-      <w:pPr>
-        <w:tabs>
-          <w:tab w:val="num" w:pos="2160"/>
-        </w:tabs>
-        <w:ind w:left="2640" w:hanging="480"/>
-      </w:pPr>
-    </w:lvl>
-    <w:lvl w:ilvl="4">
-      <w:numFmt w:val="bullet"/>
-      <w:lvlText w:val=" "/>
-      <w:lvlJc w:val="left"/>
-      <w:pPr>
-        <w:tabs>
-          <w:tab w:val="num" w:pos="2880"/>
-        </w:tabs>
-        <w:ind w:left="3360" w:hanging="480"/>
-      </w:pPr>
-    </w:lvl>
-    <w:lvl w:ilvl="5">
-      <w:numFmt w:val="bullet"/>
-      <w:lvlText w:val=" "/>
-      <w:lvlJc w:val="left"/>
-      <w:pPr>
-        <w:tabs>
-          <w:tab w:val="num" w:pos="3600"/>
-        </w:tabs>
-        <w:ind w:left="4080" w:hanging="480"/>
-      </w:pPr>
-    </w:lvl>
-    <w:lvl w:ilvl="6">
-      <w:numFmt w:val="bullet"/>
-      <w:lvlText w:val=" "/>
-      <w:lvlJc w:val="left"/>
-      <w:pPr>
-        <w:tabs>
-          <w:tab w:val="num" w:pos="4320"/>
-        </w:tabs>
-        <w:ind w:left="4800" w:hanging="480"/>
+        <w:ind w:left="6240" w:hanging="480"/>
       </w:pPr>
     </w:lvl>
   </w:abstractNum>
   <w:abstractNum w:abstractNumId="991">
-    <w:nsid w:val="2065f918"/>
+    <w:nsid w:val="ea454b4c"/>
     <w:multiLevelType w:val="multilevel"/>
     <w:lvl w:ilvl="0">
       <w:numFmt w:val="bullet"/>
@@ -3086,9 +3073,31 @@
         <w:ind w:left="4800" w:hanging="480"/>
       </w:pPr>
     </w:lvl>
+    <w:lvl w:ilvl="7">
+      <w:numFmt w:val="bullet"/>
+      <w:lvlText w:val="–"/>
+      <w:lvlJc w:val="left"/>
+      <w:pPr>
+        <w:tabs>
+          <w:tab w:val="num" w:pos="5040"/>
+        </w:tabs>
+        <w:ind w:left="5520" w:hanging="480"/>
+      </w:pPr>
+    </w:lvl>
+    <w:lvl w:ilvl="8">
+      <w:numFmt w:val="bullet"/>
+      <w:lvlText w:val="•"/>
+      <w:lvlJc w:val="left"/>
+      <w:pPr>
+        <w:tabs>
+          <w:tab w:val="num" w:pos="5760"/>
+        </w:tabs>
+        <w:ind w:left="6240" w:hanging="480"/>
+      </w:pPr>
+    </w:lvl>
   </w:abstractNum>
   <w:abstractNum w:abstractNumId="99411">
-    <w:nsid w:val="b600dcdf"/>
+    <w:nsid w:val="71315dca"/>
     <w:multiLevelType w:val="multilevel"/>
     <w:lvl w:ilvl="0">
       <w:start w:val="1"/>
@@ -3174,10 +3183,31 @@
         <w:ind w:left="4800" w:hanging="480"/>
       </w:pPr>
     </w:lvl>
+    <w:lvl w:ilvl="7">
+      <w:start w:val="1"/>
+      <w:numFmt w:val="decimal"/>
+      <w:lvlText w:val="%8."/>
+      <w:lvlJc w:val="left"/>
+      <w:pPr>
+        <w:tabs>
+          <w:tab w:val="num" w:pos="5040"/>
+        </w:tabs>
+        <w:ind w:left="5520" w:hanging="480"/>
+      </w:pPr>
+    </w:lvl>
+    <w:lvl w:ilvl="8">
+      <w:start w:val="1"/>
+      <w:numFmt w:val="decimal"/>
+      <w:lvlText w:val="%9."/>
+      <w:lvlJc w:val="left"/>
+      <w:pPr>
+        <w:tabs>
+          <w:tab w:val="num" w:pos="5760"/>
+        </w:tabs>
+        <w:ind w:left="6240" w:hanging="480"/>
+      </w:pPr>
+    </w:lvl>
   </w:abstractNum>
-  <w:num w:numId="1">
-    <w:abstractNumId w:val="0"/>
-  </w:num>
   <w:num w:numId="1000">
     <w:abstractNumId w:val="990"/>
   </w:num>
@@ -3216,6 +3246,12 @@
     <w:lvlOverride w:ilvl="6">
       <w:startOverride w:val="1"/>
     </w:lvlOverride>
+    <w:lvlOverride w:ilvl="7">
+      <w:startOverride w:val="1"/>
+    </w:lvlOverride>
+    <w:lvlOverride w:ilvl="8">
+      <w:startOverride w:val="1"/>
+    </w:lvlOverride>
   </w:num>
   <w:num w:numId="1006">
     <w:abstractNumId w:val="991"/>
@@ -3243,6 +3279,12 @@
     <w:lvlOverride w:ilvl="6">
       <w:startOverride w:val="1"/>
     </w:lvlOverride>
+    <w:lvlOverride w:ilvl="7">
+      <w:startOverride w:val="1"/>
+    </w:lvlOverride>
+    <w:lvlOverride w:ilvl="8">
+      <w:startOverride w:val="1"/>
+    </w:lvlOverride>
   </w:num>
   <w:num w:numId="1008">
     <w:abstractNumId w:val="991"/>
@@ -3268,6 +3310,12 @@
       <w:startOverride w:val="1"/>
     </w:lvlOverride>
     <w:lvlOverride w:ilvl="6">
+      <w:startOverride w:val="1"/>
+    </w:lvlOverride>
+    <w:lvlOverride w:ilvl="7">
+      <w:startOverride w:val="1"/>
+    </w:lvlOverride>
+    <w:lvlOverride w:ilvl="8">
       <w:startOverride w:val="1"/>
     </w:lvlOverride>
   </w:num>
@@ -3608,6 +3656,66 @@
       <w:szCs w:val="24"/>
     </w:rPr>
   </w:style>
+  <w:style w:type="paragraph" w:styleId="Heading7">
+    <w:name w:val="Heading 7"/>
+    <w:basedOn w:val="Normal"/>
+    <w:next w:val="BodyText"/>
+    <w:uiPriority w:val="9"/>
+    <w:unhideWhenUsed/>
+    <w:qFormat/>
+    <w:pPr>
+      <w:keepNext/>
+      <w:keepLines/>
+      <w:spacing w:before="200" w:after="0"/>
+      <w:outlineLvl w:val="6"/>
+    </w:pPr>
+    <w:rPr>
+      <w:rFonts w:asciiTheme="majorHAnsi" w:eastAsiaTheme="majorEastAsia" w:hAnsiTheme="majorHAnsi" w:cstheme="majorBidi"/>
+      <w:color w:val="4F81BD" w:themeColor="accent1"/>
+      <w:sz w:val="24"/>
+      <w:szCs w:val="24"/>
+    </w:rPr>
+  </w:style>
+  <w:style w:type="paragraph" w:styleId="Heading8">
+    <w:name w:val="Heading 8"/>
+    <w:basedOn w:val="Normal"/>
+    <w:next w:val="BodyText"/>
+    <w:uiPriority w:val="9"/>
+    <w:unhideWhenUsed/>
+    <w:qFormat/>
+    <w:pPr>
+      <w:keepNext/>
+      <w:keepLines/>
+      <w:spacing w:before="200" w:after="0"/>
+      <w:outlineLvl w:val="7"/>
+    </w:pPr>
+    <w:rPr>
+      <w:rFonts w:asciiTheme="majorHAnsi" w:eastAsiaTheme="majorEastAsia" w:hAnsiTheme="majorHAnsi" w:cstheme="majorBidi"/>
+      <w:color w:val="4F81BD" w:themeColor="accent1"/>
+      <w:sz w:val="24"/>
+      <w:szCs w:val="24"/>
+    </w:rPr>
+  </w:style>
+  <w:style w:type="paragraph" w:styleId="Heading9">
+    <w:name w:val="Heading 9"/>
+    <w:basedOn w:val="Normal"/>
+    <w:next w:val="BodyText"/>
+    <w:uiPriority w:val="9"/>
+    <w:unhideWhenUsed/>
+    <w:qFormat/>
+    <w:pPr>
+      <w:keepNext/>
+      <w:keepLines/>
+      <w:spacing w:before="200" w:after="0"/>
+      <w:outlineLvl w:val="8"/>
+    </w:pPr>
+    <w:rPr>
+      <w:rFonts w:asciiTheme="majorHAnsi" w:eastAsiaTheme="majorEastAsia" w:hAnsiTheme="majorHAnsi" w:cstheme="majorBidi"/>
+      <w:color w:val="4F81BD" w:themeColor="accent1"/>
+      <w:sz w:val="24"/>
+      <w:szCs w:val="24"/>
+    </w:rPr>
+  </w:style>
   <w:style w:type="paragraph" w:styleId="BlockText">
     <w:name w:val="Block Text"/>
     <w:basedOn w:val="BodyText"/>
@@ -3639,8 +3747,9 @@
     <w:semiHidden/>
     <w:unhideWhenUsed/>
   </w:style>
-  <w:style w:type="table" w:default="1" w:styleId="TableNormal">
-    <w:name w:val="Normal Table"/>
+  <w:style w:type="table" w:default="1" w:styleId="Table">
+    <w:name w:val="Table"/>
+    <w:basedOn w:val="TableNormal"/>
     <w:semiHidden/>
     <w:unhideWhenUsed/>
     <w:qFormat/>
@@ -3697,8 +3806,8 @@
     <w:name w:val="Figure"/>
     <w:basedOn w:val="Normal"/>
   </w:style>
-  <w:style w:type="paragraph" w:customStyle="1" w:styleId="FigureWithCaption">
-    <w:name w:val="Figure with Caption"/>
+  <w:style w:type="paragraph" w:customStyle="1" w:styleId="CaptionedFigure">
+    <w:name w:val="Captioned Figure"/>
     <w:basedOn w:val="Figure"/>
     <w:pPr>
       <w:keepNext/>

</xml_diff>